<commit_message>
stated to add sky as my work history
</commit_message>
<xml_diff>
--- a/Melvin_John_CV.docx
+++ b/Melvin_John_CV.docx
@@ -1,6 +1,6 @@
 
 <file path=word/document.xml><?xml version="1.0" encoding="utf-8"?>
-<w:document xmlns:ve="http://schemas.openxmlformats.org/markup-compatibility/2006" xmlns:o="urn:schemas-microsoft-com:office:office" xmlns:r="http://schemas.openxmlformats.org/officeDocument/2006/relationships" xmlns:m="http://schemas.openxmlformats.org/officeDocument/2006/math" xmlns:v="urn:schemas-microsoft-com:vml" xmlns:wp="http://schemas.openxmlformats.org/drawingml/2006/wordprocessingDrawing" xmlns:w10="urn:schemas-microsoft-com:office:word" xmlns:w="http://schemas.openxmlformats.org/wordprocessingml/2006/main" xmlns:wne="http://schemas.microsoft.com/office/word/2006/wordml">
+<w:document xmlns:wpc="http://schemas.microsoft.com/office/word/2010/wordprocessingCanvas" xmlns:mo="http://schemas.microsoft.com/office/mac/office/2008/main" xmlns:mc="http://schemas.openxmlformats.org/markup-compatibility/2006" xmlns:mv="urn:schemas-microsoft-com:mac:vml" xmlns:o="urn:schemas-microsoft-com:office:office" xmlns:r="http://schemas.openxmlformats.org/officeDocument/2006/relationships" xmlns:m="http://schemas.openxmlformats.org/officeDocument/2006/math" xmlns:v="urn:schemas-microsoft-com:vml" xmlns:wp14="http://schemas.microsoft.com/office/word/2010/wordprocessingDrawing" xmlns:wp="http://schemas.openxmlformats.org/drawingml/2006/wordprocessingDrawing" xmlns:w10="urn:schemas-microsoft-com:office:word" xmlns:w="http://schemas.openxmlformats.org/wordprocessingml/2006/main" xmlns:w14="http://schemas.microsoft.com/office/word/2010/wordml" xmlns:w15="http://schemas.microsoft.com/office/word/2012/wordml" xmlns:wpg="http://schemas.microsoft.com/office/word/2010/wordprocessingGroup" xmlns:wpi="http://schemas.microsoft.com/office/word/2010/wordprocessingInk" xmlns:wne="http://schemas.microsoft.com/office/word/2006/wordml" xmlns:wps="http://schemas.microsoft.com/office/word/2010/wordprocessingShape" mc:Ignorable="w14 w15 wp14 mv">
   <w:body>
     <w:p>
       <w:pPr>
@@ -17,8 +17,8 @@
           <w:szCs w:val="24"/>
           <w:lang w:eastAsia="en-GB"/>
         </w:rPr>
-        <w:pict>
-          <v:shapetype id="_x0000_t202" coordsize="21600,21600" o:spt="202" path="m,l,21600r21600,l21600,xe">
+        <w:pict w14:anchorId="548AEF41">
+          <v:shapetype id="_x0000_t202" coordsize="21600,21600" o:spt="202" path="m0,0l0,21600,21600,21600,21600,0xe">
             <v:stroke joinstyle="miter"/>
             <v:path gradientshapeok="t" o:connecttype="rect"/>
           </v:shapetype>
@@ -157,7 +157,7 @@
           <w:szCs w:val="24"/>
           <w:lang w:eastAsia="en-GB"/>
         </w:rPr>
-        <w:pict>
+        <w:pict w14:anchorId="7109770A">
           <v:shape id="_x0000_s1026" type="#_x0000_t202" style="position:absolute;left:0;text-align:left;margin-left:-60.3pt;margin-top:-7.45pt;width:173.05pt;height:86.9pt;z-index:251658240" filled="f" stroked="f">
             <v:textbox style="mso-next-textbox:#_x0000_s1026">
               <w:txbxContent>
@@ -318,8 +318,370 @@
           <w:szCs w:val="24"/>
           <w:u w:val="single"/>
         </w:rPr>
+        <w:t>Employment</w:t>
+      </w:r>
+      <w:r>
+        <w:rPr>
+          <w:b/>
+          <w:sz w:val="24"/>
+          <w:szCs w:val="24"/>
+          <w:u w:val="single"/>
+        </w:rPr>
+        <w:t xml:space="preserve"> History</w:t>
+      </w:r>
+    </w:p>
+    <w:p>
+      <w:pPr>
+        <w:pStyle w:val="ListParagraph"/>
+        <w:numPr>
+          <w:ilvl w:val="0"/>
+          <w:numId w:val="14"/>
+        </w:numPr>
+        <w:spacing w:after="40"/>
+        <w:ind w:right="-896"/>
+        <w:rPr>
+          <w:sz w:val="24"/>
+          <w:szCs w:val="24"/>
+        </w:rPr>
+      </w:pPr>
+      <w:r>
+        <w:rPr>
+          <w:sz w:val="24"/>
+          <w:szCs w:val="24"/>
+        </w:rPr>
+        <w:t>- Since)</w:t>
+      </w:r>
+      <w:r>
+        <w:rPr>
+          <w:sz w:val="24"/>
+          <w:szCs w:val="24"/>
+        </w:rPr>
+        <w:tab/>
+      </w:r>
+      <w:r>
+        <w:rPr>
+          <w:b/>
+          <w:sz w:val="24"/>
+          <w:szCs w:val="24"/>
+        </w:rPr>
+        <w:t>Sky UK</w:t>
+      </w:r>
+      <w:r>
+        <w:rPr>
+          <w:sz w:val="24"/>
+          <w:szCs w:val="24"/>
+        </w:rPr>
+        <w:t xml:space="preserve"> </w:t>
+      </w:r>
+      <w:r>
+        <w:rPr>
+          <w:sz w:val="24"/>
+          <w:szCs w:val="24"/>
+        </w:rPr>
+        <w:t xml:space="preserve">  </w:t>
+      </w:r>
+    </w:p>
+    <w:p>
+      <w:pPr>
+        <w:pStyle w:val="ListParagraph"/>
+        <w:spacing w:after="40"/>
+        <w:ind w:left="-432" w:right="-896" w:firstLine="1152"/>
+        <w:rPr>
+          <w:rFonts w:eastAsia="Times New Roman" w:cs="Arial"/>
+          <w:b/>
+          <w:color w:val="000000"/>
+          <w:sz w:val="24"/>
+          <w:szCs w:val="24"/>
+          <w:lang w:eastAsia="en-GB"/>
+        </w:rPr>
+      </w:pPr>
+      <w:r>
+        <w:rPr>
+          <w:rFonts w:eastAsia="Times New Roman" w:cs="Arial"/>
+          <w:b/>
+          <w:color w:val="000000"/>
+          <w:sz w:val="24"/>
+          <w:szCs w:val="24"/>
+          <w:lang w:eastAsia="en-GB"/>
+        </w:rPr>
+        <w:t>Sky 2</w:t>
+      </w:r>
+      <w:r>
+        <w:rPr>
+          <w:rFonts w:eastAsia="Times New Roman" w:cs="Arial"/>
+          <w:b/>
+          <w:color w:val="000000"/>
+          <w:sz w:val="24"/>
+          <w:szCs w:val="24"/>
+          <w:lang w:eastAsia="en-GB"/>
+        </w:rPr>
+        <w:t xml:space="preserve">, Leeds, West Yorkshire, </w:t>
+      </w:r>
+      <w:r>
+        <w:rPr>
+          <w:rFonts w:eastAsia="Times New Roman" w:cs="Arial"/>
+          <w:b/>
+          <w:color w:val="000000"/>
+          <w:sz w:val="24"/>
+          <w:szCs w:val="24"/>
+          <w:lang w:eastAsia="en-GB"/>
+        </w:rPr>
+        <w:t>LS10 1QG</w:t>
+      </w:r>
+    </w:p>
+    <w:p>
+      <w:pPr>
+        <w:pStyle w:val="ListParagraph"/>
+        <w:numPr>
+          <w:ilvl w:val="0"/>
+          <w:numId w:val="15"/>
+        </w:numPr>
+        <w:spacing w:after="40"/>
+        <w:ind w:left="1097" w:right="-794"/>
+        <w:rPr>
+          <w:sz w:val="24"/>
+          <w:szCs w:val="24"/>
+        </w:rPr>
+      </w:pPr>
+      <w:r>
+        <w:rPr>
+          <w:sz w:val="24"/>
+          <w:szCs w:val="24"/>
+        </w:rPr>
+        <w:t>Part of a small group to s</w:t>
+      </w:r>
+      <w:r>
+        <w:rPr>
+          <w:sz w:val="24"/>
+          <w:szCs w:val="24"/>
+        </w:rPr>
+        <w:t>uccessful</w:t>
+      </w:r>
+      <w:r>
+        <w:rPr>
+          <w:sz w:val="24"/>
+          <w:szCs w:val="24"/>
+        </w:rPr>
+        <w:t>ly</w:t>
+      </w:r>
+      <w:r>
+        <w:rPr>
+          <w:sz w:val="24"/>
+          <w:szCs w:val="24"/>
+        </w:rPr>
+        <w:t xml:space="preserve"> release </w:t>
+      </w:r>
+      <w:r>
+        <w:rPr>
+          <w:sz w:val="24"/>
+          <w:szCs w:val="24"/>
+        </w:rPr>
+        <w:t xml:space="preserve">a project </w:t>
+      </w:r>
+      <w:r>
+        <w:rPr>
+          <w:sz w:val="24"/>
+          <w:szCs w:val="24"/>
+        </w:rPr>
+        <w:t xml:space="preserve">in Ruby Rails to emulate sky.com </w:t>
+      </w:r>
+    </w:p>
+    <w:p>
+      <w:pPr>
+        <w:pStyle w:val="ListParagraph"/>
+        <w:numPr>
+          <w:ilvl w:val="0"/>
+          <w:numId w:val="15"/>
+        </w:numPr>
+        <w:spacing w:after="0" w:line="240" w:lineRule="auto"/>
+        <w:ind w:left="1097"/>
+        <w:rPr>
+          <w:rFonts w:ascii="Times New Roman" w:eastAsia="Times New Roman" w:hAnsi="Times New Roman" w:cs="Times New Roman"/>
+          <w:sz w:val="24"/>
+          <w:szCs w:val="24"/>
+          <w:lang w:eastAsia="en-GB"/>
+        </w:rPr>
+      </w:pPr>
+      <w:r>
+        <w:rPr>
+          <w:rFonts w:ascii="Helvetica" w:eastAsia="Times New Roman" w:hAnsi="Helvetica" w:cs="Times New Roman"/>
+          <w:sz w:val="23"/>
+          <w:szCs w:val="23"/>
+          <w:shd w:val="clear" w:color="auto" w:fill="FFFFFF"/>
+          <w:lang w:eastAsia="en-GB"/>
+        </w:rPr>
+        <w:t xml:space="preserve">Opportunity to work on a large project that shaped Sky as a Business today. </w:t>
+      </w:r>
+    </w:p>
+    <w:p>
+      <w:pPr>
+        <w:pStyle w:val="ListParagraph"/>
+        <w:numPr>
+          <w:ilvl w:val="0"/>
+          <w:numId w:val="15"/>
+        </w:numPr>
+        <w:spacing w:after="40"/>
+        <w:ind w:left="1097" w:right="-896"/>
+        <w:rPr>
+          <w:sz w:val="24"/>
+          <w:szCs w:val="24"/>
+        </w:rPr>
+      </w:pPr>
+      <w:r>
+        <w:rPr>
+          <w:sz w:val="24"/>
+          <w:szCs w:val="24"/>
+        </w:rPr>
+        <w:t xml:space="preserve">Successfully </w:t>
+      </w:r>
+      <w:r>
+        <w:rPr>
+          <w:sz w:val="24"/>
+          <w:szCs w:val="24"/>
+        </w:rPr>
+        <w:t>collaborating with Sky Italia and releasing</w:t>
+      </w:r>
+      <w:r>
+        <w:rPr>
+          <w:sz w:val="24"/>
+          <w:szCs w:val="24"/>
+        </w:rPr>
+        <w:t xml:space="preserve"> a brand new n</w:t>
+      </w:r>
+      <w:r>
+        <w:rPr>
+          <w:sz w:val="24"/>
+          <w:szCs w:val="24"/>
+        </w:rPr>
+        <w:t>ative IOS application in just 12 weeks.</w:t>
+      </w:r>
+    </w:p>
+    <w:p>
+      <w:pPr>
+        <w:pStyle w:val="ListParagraph"/>
+        <w:numPr>
+          <w:ilvl w:val="0"/>
+          <w:numId w:val="15"/>
+        </w:numPr>
+        <w:spacing w:after="40"/>
+        <w:ind w:left="1097" w:right="-896"/>
+        <w:rPr>
+          <w:sz w:val="24"/>
+          <w:szCs w:val="24"/>
+        </w:rPr>
+      </w:pPr>
+      <w:r>
+        <w:rPr>
+          <w:sz w:val="24"/>
+          <w:szCs w:val="24"/>
+        </w:rPr>
+        <w:t>Undertook a major role in developing a stable architecture for Sky’s brand new Sky Sports IOS App</w:t>
+      </w:r>
+    </w:p>
+    <w:p>
+      <w:pPr>
+        <w:pStyle w:val="ListParagraph"/>
+        <w:numPr>
+          <w:ilvl w:val="0"/>
+          <w:numId w:val="15"/>
+        </w:numPr>
+        <w:spacing w:after="40"/>
+        <w:ind w:left="1097" w:right="-896"/>
+        <w:rPr>
+          <w:sz w:val="24"/>
+          <w:szCs w:val="24"/>
+        </w:rPr>
+      </w:pPr>
+      <w:r>
+        <w:rPr>
+          <w:sz w:val="24"/>
+          <w:szCs w:val="24"/>
+        </w:rPr>
+        <w:t>Successfully collaborating with Sky DE to release a brand new Sky Sport Germany IOS App</w:t>
+      </w:r>
+    </w:p>
+    <w:p>
+      <w:pPr>
+        <w:pStyle w:val="ListParagraph"/>
+        <w:numPr>
+          <w:ilvl w:val="0"/>
+          <w:numId w:val="15"/>
+        </w:numPr>
+        <w:spacing w:after="40"/>
+        <w:ind w:left="1097" w:right="-896"/>
+        <w:rPr>
+          <w:sz w:val="24"/>
+          <w:szCs w:val="24"/>
+        </w:rPr>
+      </w:pPr>
+      <w:r>
+        <w:rPr>
+          <w:sz w:val="24"/>
+          <w:szCs w:val="24"/>
+        </w:rPr>
+        <w:t>Part of many successful hack days for innovate</w:t>
+      </w:r>
+    </w:p>
+    <w:p>
+      <w:pPr>
+        <w:pStyle w:val="ListParagraph"/>
+        <w:numPr>
+          <w:ilvl w:val="0"/>
+          <w:numId w:val="15"/>
+        </w:numPr>
+        <w:spacing w:after="40"/>
+        <w:ind w:left="1097" w:right="-896"/>
+        <w:rPr>
+          <w:sz w:val="24"/>
+          <w:szCs w:val="24"/>
+        </w:rPr>
+      </w:pPr>
+      <w:r>
+        <w:rPr>
+          <w:sz w:val="24"/>
+          <w:szCs w:val="24"/>
+        </w:rPr>
+        <w:t xml:space="preserve">Prepared and presented multiple talks covering design patterns and small </w:t>
+      </w:r>
+      <w:proofErr w:type="spellStart"/>
+      <w:r>
+        <w:rPr>
+          <w:sz w:val="24"/>
+          <w:szCs w:val="24"/>
+        </w:rPr>
+        <w:t>cocoapod</w:t>
+      </w:r>
+      <w:proofErr w:type="spellEnd"/>
+      <w:r>
+        <w:rPr>
+          <w:sz w:val="24"/>
+          <w:szCs w:val="24"/>
+        </w:rPr>
+        <w:t xml:space="preserve"> dependencies. </w:t>
+      </w:r>
+    </w:p>
+    <w:p>
+      <w:pPr>
+        <w:spacing w:after="40"/>
+        <w:ind w:left="-992" w:right="-896"/>
+        <w:rPr>
+          <w:b/>
+          <w:sz w:val="24"/>
+          <w:szCs w:val="24"/>
+          <w:u w:val="single"/>
+        </w:rPr>
+      </w:pPr>
+      <w:r>
+        <w:rPr>
+          <w:b/>
+          <w:sz w:val="24"/>
+          <w:szCs w:val="24"/>
+          <w:u w:val="single"/>
+        </w:rPr>
         <w:t>Education</w:t>
       </w:r>
+      <w:bookmarkStart w:id="0" w:name="_GoBack"/>
+      <w:bookmarkEnd w:id="0"/>
     </w:p>
     <w:p>
       <w:pPr>
@@ -342,7 +704,27 @@
           <w:szCs w:val="24"/>
           <w:lang w:eastAsia="en-GB"/>
         </w:rPr>
-        <w:t>(2012 - Present)</w:t>
+        <w:t xml:space="preserve">(2012 - </w:t>
+      </w:r>
+      <w:r>
+        <w:rPr>
+          <w:rFonts w:eastAsia="Times New Roman" w:cs="Times New Roman"/>
+          <w:color w:val="000000" w:themeColor="text1"/>
+          <w:sz w:val="24"/>
+          <w:szCs w:val="24"/>
+          <w:lang w:eastAsia="en-GB"/>
+        </w:rPr>
+        <w:t>2015</w:t>
+      </w:r>
+      <w:r>
+        <w:rPr>
+          <w:rFonts w:eastAsia="Times New Roman" w:cs="Times New Roman"/>
+          <w:color w:val="000000" w:themeColor="text1"/>
+          <w:sz w:val="24"/>
+          <w:szCs w:val="24"/>
+          <w:lang w:eastAsia="en-GB"/>
+        </w:rPr>
+        <w:t>)</w:t>
       </w:r>
       <w:r>
         <w:rPr>
@@ -389,7 +771,29 @@
           <w:szCs w:val="24"/>
           <w:lang w:eastAsia="en-GB"/>
         </w:rPr>
-        <w:t>BSC Software Engineering (Expected: First Class)</w:t>
+        <w:t>BSC Software Engineering (</w:t>
+      </w:r>
+      <w:r>
+        <w:rPr>
+          <w:rFonts w:eastAsia="Times New Roman" w:cs="Times New Roman"/>
+          <w:b/>
+          <w:color w:val="000000" w:themeColor="text1"/>
+          <w:sz w:val="24"/>
+          <w:szCs w:val="24"/>
+          <w:lang w:eastAsia="en-GB"/>
+        </w:rPr>
+        <w:t>Achieved</w:t>
+      </w:r>
+      <w:r>
+        <w:rPr>
+          <w:rFonts w:eastAsia="Times New Roman" w:cs="Times New Roman"/>
+          <w:b/>
+          <w:color w:val="000000" w:themeColor="text1"/>
+          <w:sz w:val="24"/>
+          <w:szCs w:val="24"/>
+          <w:lang w:eastAsia="en-GB"/>
+        </w:rPr>
+        <w:t>: First Class)</w:t>
       </w:r>
     </w:p>
     <w:p>
@@ -766,7 +1170,23 @@
           <w:sz w:val="24"/>
           <w:szCs w:val="24"/>
         </w:rPr>
-        <w:t>Opportunity to deepen my  knowledge on  certain software used in computer repair  also to grasp some of the day to day aspects of operating a technology concern.</w:t>
+        <w:t xml:space="preserve">Opportunity to deepen </w:t>
+      </w:r>
+      <w:proofErr w:type="gramStart"/>
+      <w:r>
+        <w:rPr>
+          <w:sz w:val="24"/>
+          <w:szCs w:val="24"/>
+        </w:rPr>
+        <w:t>my  knowledge</w:t>
+      </w:r>
+      <w:proofErr w:type="gramEnd"/>
+      <w:r>
+        <w:rPr>
+          <w:sz w:val="24"/>
+          <w:szCs w:val="24"/>
+        </w:rPr>
+        <w:t xml:space="preserve"> on  certain software used in computer repair  also to grasp some of the day to day aspects of operating a technology concern.</w:t>
       </w:r>
     </w:p>
     <w:p>
@@ -879,7 +1299,27 @@
           <w:szCs w:val="24"/>
           <w:shd w:val="clear" w:color="auto" w:fill="FFFFFF"/>
         </w:rPr>
-        <w:t xml:space="preserve"> Industrial Estate,  Newport, Gwent, NP20 2NN</w:t>
+        <w:t xml:space="preserve"> Industrial </w:t>
+      </w:r>
+      <w:proofErr w:type="gramStart"/>
+      <w:r>
+        <w:rPr>
+          <w:color w:val="000000" w:themeColor="text1"/>
+          <w:sz w:val="24"/>
+          <w:szCs w:val="24"/>
+          <w:shd w:val="clear" w:color="auto" w:fill="FFFFFF"/>
+        </w:rPr>
+        <w:t>Estate,  Newport</w:t>
+      </w:r>
+      <w:proofErr w:type="gramEnd"/>
+      <w:r>
+        <w:rPr>
+          <w:color w:val="000000" w:themeColor="text1"/>
+          <w:sz w:val="24"/>
+          <w:szCs w:val="24"/>
+          <w:shd w:val="clear" w:color="auto" w:fill="FFFFFF"/>
+        </w:rPr>
+        <w:t>, Gwent, NP20 2NN</w:t>
       </w:r>
     </w:p>
     <w:p>
@@ -931,7 +1371,27 @@
           <w:szCs w:val="24"/>
           <w:shd w:val="clear" w:color="auto" w:fill="FFFFFF"/>
         </w:rPr>
-        <w:t>Allocated tasks to check the ph levels of the solution the ship part were preserved in</w:t>
+        <w:t xml:space="preserve">Allocated tasks to check the ph levels of the solution the ship part </w:t>
+      </w:r>
+      <w:proofErr w:type="gramStart"/>
+      <w:r>
+        <w:rPr>
+          <w:color w:val="000000" w:themeColor="text1"/>
+          <w:sz w:val="24"/>
+          <w:szCs w:val="24"/>
+          <w:shd w:val="clear" w:color="auto" w:fill="FFFFFF"/>
+        </w:rPr>
+        <w:t>were</w:t>
+      </w:r>
+      <w:proofErr w:type="gramEnd"/>
+      <w:r>
+        <w:rPr>
+          <w:color w:val="000000" w:themeColor="text1"/>
+          <w:sz w:val="24"/>
+          <w:szCs w:val="24"/>
+          <w:shd w:val="clear" w:color="auto" w:fill="FFFFFF"/>
+        </w:rPr>
+        <w:t xml:space="preserve"> preserved in</w:t>
       </w:r>
       <w:r>
         <w:rPr>
@@ -1042,6 +1502,7 @@
           <w:szCs w:val="24"/>
           <w:lang w:eastAsia="en-GB"/>
         </w:rPr>
+        <w:lastRenderedPageBreak/>
         <w:t>35 High St, Town Centre, Newport NP20 1GF, Tel: 01633 244947</w:t>
       </w:r>
     </w:p>
@@ -1070,7 +1531,29 @@
           <w:szCs w:val="24"/>
           <w:lang w:eastAsia="en-GB"/>
         </w:rPr>
-        <w:t>Kitchen and Till Assistant</w:t>
+        <w:t xml:space="preserve">Kitchen and </w:t>
+      </w:r>
+      <w:proofErr w:type="gramStart"/>
+      <w:r>
+        <w:rPr>
+          <w:rFonts w:eastAsia="Times New Roman" w:cs="Arial"/>
+          <w:color w:val="000000" w:themeColor="text1"/>
+          <w:sz w:val="24"/>
+          <w:szCs w:val="24"/>
+          <w:lang w:eastAsia="en-GB"/>
+        </w:rPr>
+        <w:t>Till</w:t>
+      </w:r>
+      <w:proofErr w:type="gramEnd"/>
+      <w:r>
+        <w:rPr>
+          <w:rFonts w:eastAsia="Times New Roman" w:cs="Arial"/>
+          <w:color w:val="000000" w:themeColor="text1"/>
+          <w:sz w:val="24"/>
+          <w:szCs w:val="24"/>
+          <w:lang w:eastAsia="en-GB"/>
+        </w:rPr>
+        <w:t xml:space="preserve"> Assistant</w:t>
       </w:r>
     </w:p>
     <w:p>
@@ -1348,13 +1831,23 @@
           <w:szCs w:val="24"/>
         </w:rPr>
       </w:pPr>
-      <w:r>
-        <w:rPr>
-          <w:color w:val="000000" w:themeColor="text1"/>
-          <w:sz w:val="24"/>
-          <w:szCs w:val="24"/>
-        </w:rPr>
-        <w:t xml:space="preserve">4 year job as a teacher at </w:t>
+      <w:proofErr w:type="gramStart"/>
+      <w:r>
+        <w:rPr>
+          <w:color w:val="000000" w:themeColor="text1"/>
+          <w:sz w:val="24"/>
+          <w:szCs w:val="24"/>
+        </w:rPr>
+        <w:t>4 year</w:t>
+      </w:r>
+      <w:proofErr w:type="gramEnd"/>
+      <w:r>
+        <w:rPr>
+          <w:color w:val="000000" w:themeColor="text1"/>
+          <w:sz w:val="24"/>
+          <w:szCs w:val="24"/>
+        </w:rPr>
+        <w:t xml:space="preserve"> job as a teacher at </w:t>
       </w:r>
       <w:proofErr w:type="spellStart"/>
       <w:r>
@@ -1476,7 +1969,6 @@
           <w:sz w:val="24"/>
           <w:szCs w:val="24"/>
         </w:rPr>
-        <w:lastRenderedPageBreak/>
         <w:t>Developed excellent communication skills such as an ability to understand the behaviour of a student and dealing according to, communicate to student's parent and dealing with question                               that require an immediate response.</w:t>
       </w:r>
     </w:p>
@@ -1641,7 +2133,29 @@
           <w:szCs w:val="24"/>
           <w:lang w:eastAsia="en-GB"/>
         </w:rPr>
-        <w:t xml:space="preserve">-  played  valuable role  as a team member and a team leader during several software projects in my degree. Worked efficiently with crew member at workplace.  </w:t>
+        <w:t xml:space="preserve">-  </w:t>
+      </w:r>
+      <w:proofErr w:type="gramStart"/>
+      <w:r>
+        <w:rPr>
+          <w:rFonts w:eastAsia="Times New Roman" w:cs="Arial"/>
+          <w:color w:val="000000" w:themeColor="text1"/>
+          <w:sz w:val="24"/>
+          <w:szCs w:val="24"/>
+          <w:lang w:eastAsia="en-GB"/>
+        </w:rPr>
+        <w:t>played  valuable</w:t>
+      </w:r>
+      <w:proofErr w:type="gramEnd"/>
+      <w:r>
+        <w:rPr>
+          <w:rFonts w:eastAsia="Times New Roman" w:cs="Arial"/>
+          <w:color w:val="000000" w:themeColor="text1"/>
+          <w:sz w:val="24"/>
+          <w:szCs w:val="24"/>
+          <w:lang w:eastAsia="en-GB"/>
+        </w:rPr>
+        <w:t xml:space="preserve"> role  as a team member and a team leader during several software projects in my degree. Worked efficiently with crew member at workplace.  </w:t>
       </w:r>
     </w:p>
     <w:p>
@@ -2228,7 +2742,23 @@
           <w:sz w:val="24"/>
           <w:szCs w:val="24"/>
         </w:rPr>
-        <w:t>Team work and presentation by a solutions that was considered as a business case</w:t>
+        <w:t xml:space="preserve">Team work and presentation by </w:t>
+      </w:r>
+      <w:proofErr w:type="gramStart"/>
+      <w:r>
+        <w:rPr>
+          <w:sz w:val="24"/>
+          <w:szCs w:val="24"/>
+        </w:rPr>
+        <w:t>a solutions</w:t>
+      </w:r>
+      <w:proofErr w:type="gramEnd"/>
+      <w:r>
+        <w:rPr>
+          <w:sz w:val="24"/>
+          <w:szCs w:val="24"/>
+        </w:rPr>
+        <w:t xml:space="preserve"> that was considered as a business case</w:t>
       </w:r>
     </w:p>
     <w:p>
@@ -2383,6 +2913,7 @@
           <w:szCs w:val="24"/>
           <w:shd w:val="clear" w:color="auto" w:fill="FFFFFF"/>
         </w:rPr>
+        <w:lastRenderedPageBreak/>
         <w:t>Involved problem solving and developing a sense of responsibility</w:t>
       </w:r>
     </w:p>
@@ -3051,7 +3582,7 @@
 </file>
 
 <file path=word/numbering.xml><?xml version="1.0" encoding="utf-8"?>
-<w:numbering xmlns:ve="http://schemas.openxmlformats.org/markup-compatibility/2006" xmlns:o="urn:schemas-microsoft-com:office:office" xmlns:r="http://schemas.openxmlformats.org/officeDocument/2006/relationships" xmlns:m="http://schemas.openxmlformats.org/officeDocument/2006/math" xmlns:v="urn:schemas-microsoft-com:vml" xmlns:wp="http://schemas.openxmlformats.org/drawingml/2006/wordprocessingDrawing" xmlns:w10="urn:schemas-microsoft-com:office:word" xmlns:w="http://schemas.openxmlformats.org/wordprocessingml/2006/main" xmlns:wne="http://schemas.microsoft.com/office/word/2006/wordml">
+<w:numbering xmlns:wpc="http://schemas.microsoft.com/office/word/2010/wordprocessingCanvas" xmlns:mo="http://schemas.microsoft.com/office/mac/office/2008/main" xmlns:mc="http://schemas.openxmlformats.org/markup-compatibility/2006" xmlns:mv="urn:schemas-microsoft-com:mac:vml" xmlns:o="urn:schemas-microsoft-com:office:office" xmlns:r="http://schemas.openxmlformats.org/officeDocument/2006/relationships" xmlns:m="http://schemas.openxmlformats.org/officeDocument/2006/math" xmlns:v="urn:schemas-microsoft-com:vml" xmlns:wp14="http://schemas.microsoft.com/office/word/2010/wordprocessingDrawing" xmlns:wp="http://schemas.openxmlformats.org/drawingml/2006/wordprocessingDrawing" xmlns:w10="urn:schemas-microsoft-com:office:word" xmlns:w="http://schemas.openxmlformats.org/wordprocessingml/2006/main" xmlns:w14="http://schemas.microsoft.com/office/word/2010/wordml" xmlns:w15="http://schemas.microsoft.com/office/word/2012/wordml" xmlns:wpg="http://schemas.microsoft.com/office/word/2010/wordprocessingGroup" xmlns:wpi="http://schemas.microsoft.com/office/word/2010/wordprocessingInk" xmlns:wne="http://schemas.microsoft.com/office/word/2006/wordml" xmlns:wps="http://schemas.microsoft.com/office/word/2010/wordprocessingShape" mc:Ignorable="w14 w15 wp14 mv">
   <w:abstractNum w:abstractNumId="0">
     <w:nsid w:val="0CED188F"/>
     <w:multiLevelType w:val="hybridMultilevel"/>
@@ -3505,6 +4036,119 @@
     </w:lvl>
   </w:abstractNum>
   <w:abstractNum w:abstractNumId="4">
+    <w:nsid w:val="2445138B"/>
+    <w:multiLevelType w:val="hybridMultilevel"/>
+    <w:tmpl w:val="8626C900"/>
+    <w:lvl w:ilvl="0" w:tplc="6FDA7176">
+      <w:start w:val="1"/>
+      <w:numFmt w:val="bullet"/>
+      <w:lvlText w:val=""/>
+      <w:lvlJc w:val="left"/>
+      <w:pPr>
+        <w:ind w:left="1440" w:hanging="360"/>
+      </w:pPr>
+      <w:rPr>
+        <w:rFonts w:ascii="Symbol" w:hAnsi="Symbol" w:hint="default"/>
+      </w:rPr>
+    </w:lvl>
+    <w:lvl w:ilvl="1" w:tplc="08090003" w:tentative="1">
+      <w:start w:val="1"/>
+      <w:numFmt w:val="bullet"/>
+      <w:lvlText w:val="o"/>
+      <w:lvlJc w:val="left"/>
+      <w:pPr>
+        <w:ind w:left="2160" w:hanging="360"/>
+      </w:pPr>
+      <w:rPr>
+        <w:rFonts w:ascii="Courier New" w:hAnsi="Courier New" w:cs="Courier New" w:hint="default"/>
+      </w:rPr>
+    </w:lvl>
+    <w:lvl w:ilvl="2" w:tplc="08090005" w:tentative="1">
+      <w:start w:val="1"/>
+      <w:numFmt w:val="bullet"/>
+      <w:lvlText w:val=""/>
+      <w:lvlJc w:val="left"/>
+      <w:pPr>
+        <w:ind w:left="2880" w:hanging="360"/>
+      </w:pPr>
+      <w:rPr>
+        <w:rFonts w:ascii="Wingdings" w:hAnsi="Wingdings" w:hint="default"/>
+      </w:rPr>
+    </w:lvl>
+    <w:lvl w:ilvl="3" w:tplc="08090001" w:tentative="1">
+      <w:start w:val="1"/>
+      <w:numFmt w:val="bullet"/>
+      <w:lvlText w:val=""/>
+      <w:lvlJc w:val="left"/>
+      <w:pPr>
+        <w:ind w:left="3600" w:hanging="360"/>
+      </w:pPr>
+      <w:rPr>
+        <w:rFonts w:ascii="Symbol" w:hAnsi="Symbol" w:hint="default"/>
+      </w:rPr>
+    </w:lvl>
+    <w:lvl w:ilvl="4" w:tplc="08090003" w:tentative="1">
+      <w:start w:val="1"/>
+      <w:numFmt w:val="bullet"/>
+      <w:lvlText w:val="o"/>
+      <w:lvlJc w:val="left"/>
+      <w:pPr>
+        <w:ind w:left="4320" w:hanging="360"/>
+      </w:pPr>
+      <w:rPr>
+        <w:rFonts w:ascii="Courier New" w:hAnsi="Courier New" w:cs="Courier New" w:hint="default"/>
+      </w:rPr>
+    </w:lvl>
+    <w:lvl w:ilvl="5" w:tplc="08090005" w:tentative="1">
+      <w:start w:val="1"/>
+      <w:numFmt w:val="bullet"/>
+      <w:lvlText w:val=""/>
+      <w:lvlJc w:val="left"/>
+      <w:pPr>
+        <w:ind w:left="5040" w:hanging="360"/>
+      </w:pPr>
+      <w:rPr>
+        <w:rFonts w:ascii="Wingdings" w:hAnsi="Wingdings" w:hint="default"/>
+      </w:rPr>
+    </w:lvl>
+    <w:lvl w:ilvl="6" w:tplc="08090001" w:tentative="1">
+      <w:start w:val="1"/>
+      <w:numFmt w:val="bullet"/>
+      <w:lvlText w:val=""/>
+      <w:lvlJc w:val="left"/>
+      <w:pPr>
+        <w:ind w:left="5760" w:hanging="360"/>
+      </w:pPr>
+      <w:rPr>
+        <w:rFonts w:ascii="Symbol" w:hAnsi="Symbol" w:hint="default"/>
+      </w:rPr>
+    </w:lvl>
+    <w:lvl w:ilvl="7" w:tplc="08090003" w:tentative="1">
+      <w:start w:val="1"/>
+      <w:numFmt w:val="bullet"/>
+      <w:lvlText w:val="o"/>
+      <w:lvlJc w:val="left"/>
+      <w:pPr>
+        <w:ind w:left="6480" w:hanging="360"/>
+      </w:pPr>
+      <w:rPr>
+        <w:rFonts w:ascii="Courier New" w:hAnsi="Courier New" w:cs="Courier New" w:hint="default"/>
+      </w:rPr>
+    </w:lvl>
+    <w:lvl w:ilvl="8" w:tplc="08090005" w:tentative="1">
+      <w:start w:val="1"/>
+      <w:numFmt w:val="bullet"/>
+      <w:lvlText w:val=""/>
+      <w:lvlJc w:val="left"/>
+      <w:pPr>
+        <w:ind w:left="7200" w:hanging="360"/>
+      </w:pPr>
+      <w:rPr>
+        <w:rFonts w:ascii="Wingdings" w:hAnsi="Wingdings" w:hint="default"/>
+      </w:rPr>
+    </w:lvl>
+  </w:abstractNum>
+  <w:abstractNum w:abstractNumId="5">
     <w:nsid w:val="27744189"/>
     <w:multiLevelType w:val="hybridMultilevel"/>
     <w:tmpl w:val="E82ED626"/>
@@ -3617,7 +4261,7 @@
       </w:rPr>
     </w:lvl>
   </w:abstractNum>
-  <w:abstractNum w:abstractNumId="5">
+  <w:abstractNum w:abstractNumId="6">
     <w:nsid w:val="2CC001E0"/>
     <w:multiLevelType w:val="hybridMultilevel"/>
     <w:tmpl w:val="20A80D2A"/>
@@ -3730,7 +4374,7 @@
       </w:rPr>
     </w:lvl>
   </w:abstractNum>
-  <w:abstractNum w:abstractNumId="6">
+  <w:abstractNum w:abstractNumId="7">
     <w:nsid w:val="2EF17EA2"/>
     <w:multiLevelType w:val="hybridMultilevel"/>
     <w:tmpl w:val="6AC0C43E"/>
@@ -3843,7 +4487,7 @@
       </w:rPr>
     </w:lvl>
   </w:abstractNum>
-  <w:abstractNum w:abstractNumId="7">
+  <w:abstractNum w:abstractNumId="8">
     <w:nsid w:val="39CC12B3"/>
     <w:multiLevelType w:val="hybridMultilevel"/>
     <w:tmpl w:val="3AD0BDBC"/>
@@ -3956,7 +4600,7 @@
       </w:rPr>
     </w:lvl>
   </w:abstractNum>
-  <w:abstractNum w:abstractNumId="8">
+  <w:abstractNum w:abstractNumId="9">
     <w:nsid w:val="4C727A88"/>
     <w:multiLevelType w:val="hybridMultilevel"/>
     <w:tmpl w:val="2A84844E"/>
@@ -4069,7 +4713,96 @@
       </w:rPr>
     </w:lvl>
   </w:abstractNum>
-  <w:abstractNum w:abstractNumId="9">
+  <w:abstractNum w:abstractNumId="10">
+    <w:nsid w:val="53041A91"/>
+    <w:multiLevelType w:val="hybridMultilevel"/>
+    <w:tmpl w:val="5D8669AC"/>
+    <w:lvl w:ilvl="0" w:tplc="2E920AB6">
+      <w:start w:val="2015"/>
+      <w:numFmt w:val="decimal"/>
+      <w:lvlText w:val="(%1"/>
+      <w:lvlJc w:val="left"/>
+      <w:pPr>
+        <w:ind w:left="-432" w:hanging="560"/>
+      </w:pPr>
+      <w:rPr>
+        <w:rFonts w:hint="default"/>
+      </w:rPr>
+    </w:lvl>
+    <w:lvl w:ilvl="1" w:tplc="08090019" w:tentative="1">
+      <w:start w:val="1"/>
+      <w:numFmt w:val="lowerLetter"/>
+      <w:lvlText w:val="%2."/>
+      <w:lvlJc w:val="left"/>
+      <w:pPr>
+        <w:ind w:left="88" w:hanging="360"/>
+      </w:pPr>
+    </w:lvl>
+    <w:lvl w:ilvl="2" w:tplc="0809001B" w:tentative="1">
+      <w:start w:val="1"/>
+      <w:numFmt w:val="lowerRoman"/>
+      <w:lvlText w:val="%3."/>
+      <w:lvlJc w:val="right"/>
+      <w:pPr>
+        <w:ind w:left="808" w:hanging="180"/>
+      </w:pPr>
+    </w:lvl>
+    <w:lvl w:ilvl="3" w:tplc="0809000F" w:tentative="1">
+      <w:start w:val="1"/>
+      <w:numFmt w:val="decimal"/>
+      <w:lvlText w:val="%4."/>
+      <w:lvlJc w:val="left"/>
+      <w:pPr>
+        <w:ind w:left="1528" w:hanging="360"/>
+      </w:pPr>
+    </w:lvl>
+    <w:lvl w:ilvl="4" w:tplc="08090019" w:tentative="1">
+      <w:start w:val="1"/>
+      <w:numFmt w:val="lowerLetter"/>
+      <w:lvlText w:val="%5."/>
+      <w:lvlJc w:val="left"/>
+      <w:pPr>
+        <w:ind w:left="2248" w:hanging="360"/>
+      </w:pPr>
+    </w:lvl>
+    <w:lvl w:ilvl="5" w:tplc="0809001B" w:tentative="1">
+      <w:start w:val="1"/>
+      <w:numFmt w:val="lowerRoman"/>
+      <w:lvlText w:val="%6."/>
+      <w:lvlJc w:val="right"/>
+      <w:pPr>
+        <w:ind w:left="2968" w:hanging="180"/>
+      </w:pPr>
+    </w:lvl>
+    <w:lvl w:ilvl="6" w:tplc="0809000F" w:tentative="1">
+      <w:start w:val="1"/>
+      <w:numFmt w:val="decimal"/>
+      <w:lvlText w:val="%7."/>
+      <w:lvlJc w:val="left"/>
+      <w:pPr>
+        <w:ind w:left="3688" w:hanging="360"/>
+      </w:pPr>
+    </w:lvl>
+    <w:lvl w:ilvl="7" w:tplc="08090019" w:tentative="1">
+      <w:start w:val="1"/>
+      <w:numFmt w:val="lowerLetter"/>
+      <w:lvlText w:val="%8."/>
+      <w:lvlJc w:val="left"/>
+      <w:pPr>
+        <w:ind w:left="4408" w:hanging="360"/>
+      </w:pPr>
+    </w:lvl>
+    <w:lvl w:ilvl="8" w:tplc="0809001B" w:tentative="1">
+      <w:start w:val="1"/>
+      <w:numFmt w:val="lowerRoman"/>
+      <w:lvlText w:val="%9."/>
+      <w:lvlJc w:val="right"/>
+      <w:pPr>
+        <w:ind w:left="5128" w:hanging="180"/>
+      </w:pPr>
+    </w:lvl>
+  </w:abstractNum>
+  <w:abstractNum w:abstractNumId="11">
     <w:nsid w:val="5A5D682C"/>
     <w:multiLevelType w:val="hybridMultilevel"/>
     <w:tmpl w:val="6DBAD36A"/>
@@ -4182,7 +4915,156 @@
       </w:rPr>
     </w:lvl>
   </w:abstractNum>
-  <w:abstractNum w:abstractNumId="10">
+  <w:abstractNum w:abstractNumId="12">
+    <w:nsid w:val="61182F47"/>
+    <w:multiLevelType w:val="multilevel"/>
+    <w:tmpl w:val="EE14F344"/>
+    <w:lvl w:ilvl="0">
+      <w:start w:val="1"/>
+      <w:numFmt w:val="bullet"/>
+      <w:lvlText w:val=""/>
+      <w:lvlJc w:val="left"/>
+      <w:pPr>
+        <w:tabs>
+          <w:tab w:val="num" w:pos="720"/>
+        </w:tabs>
+        <w:ind w:left="720" w:hanging="360"/>
+      </w:pPr>
+      <w:rPr>
+        <w:rFonts w:ascii="Symbol" w:hAnsi="Symbol" w:hint="default"/>
+        <w:sz w:val="20"/>
+      </w:rPr>
+    </w:lvl>
+    <w:lvl w:ilvl="1" w:tentative="1">
+      <w:start w:val="1"/>
+      <w:numFmt w:val="bullet"/>
+      <w:lvlText w:val="o"/>
+      <w:lvlJc w:val="left"/>
+      <w:pPr>
+        <w:tabs>
+          <w:tab w:val="num" w:pos="1440"/>
+        </w:tabs>
+        <w:ind w:left="1440" w:hanging="360"/>
+      </w:pPr>
+      <w:rPr>
+        <w:rFonts w:ascii="Courier New" w:hAnsi="Courier New" w:hint="default"/>
+        <w:sz w:val="20"/>
+      </w:rPr>
+    </w:lvl>
+    <w:lvl w:ilvl="2" w:tentative="1">
+      <w:start w:val="1"/>
+      <w:numFmt w:val="bullet"/>
+      <w:lvlText w:val=""/>
+      <w:lvlJc w:val="left"/>
+      <w:pPr>
+        <w:tabs>
+          <w:tab w:val="num" w:pos="2160"/>
+        </w:tabs>
+        <w:ind w:left="2160" w:hanging="360"/>
+      </w:pPr>
+      <w:rPr>
+        <w:rFonts w:ascii="Wingdings" w:hAnsi="Wingdings" w:hint="default"/>
+        <w:sz w:val="20"/>
+      </w:rPr>
+    </w:lvl>
+    <w:lvl w:ilvl="3" w:tentative="1">
+      <w:start w:val="1"/>
+      <w:numFmt w:val="bullet"/>
+      <w:lvlText w:val=""/>
+      <w:lvlJc w:val="left"/>
+      <w:pPr>
+        <w:tabs>
+          <w:tab w:val="num" w:pos="2880"/>
+        </w:tabs>
+        <w:ind w:left="2880" w:hanging="360"/>
+      </w:pPr>
+      <w:rPr>
+        <w:rFonts w:ascii="Wingdings" w:hAnsi="Wingdings" w:hint="default"/>
+        <w:sz w:val="20"/>
+      </w:rPr>
+    </w:lvl>
+    <w:lvl w:ilvl="4" w:tentative="1">
+      <w:start w:val="1"/>
+      <w:numFmt w:val="bullet"/>
+      <w:lvlText w:val=""/>
+      <w:lvlJc w:val="left"/>
+      <w:pPr>
+        <w:tabs>
+          <w:tab w:val="num" w:pos="3600"/>
+        </w:tabs>
+        <w:ind w:left="3600" w:hanging="360"/>
+      </w:pPr>
+      <w:rPr>
+        <w:rFonts w:ascii="Wingdings" w:hAnsi="Wingdings" w:hint="default"/>
+        <w:sz w:val="20"/>
+      </w:rPr>
+    </w:lvl>
+    <w:lvl w:ilvl="5" w:tentative="1">
+      <w:start w:val="1"/>
+      <w:numFmt w:val="bullet"/>
+      <w:lvlText w:val=""/>
+      <w:lvlJc w:val="left"/>
+      <w:pPr>
+        <w:tabs>
+          <w:tab w:val="num" w:pos="4320"/>
+        </w:tabs>
+        <w:ind w:left="4320" w:hanging="360"/>
+      </w:pPr>
+      <w:rPr>
+        <w:rFonts w:ascii="Wingdings" w:hAnsi="Wingdings" w:hint="default"/>
+        <w:sz w:val="20"/>
+      </w:rPr>
+    </w:lvl>
+    <w:lvl w:ilvl="6" w:tentative="1">
+      <w:start w:val="1"/>
+      <w:numFmt w:val="bullet"/>
+      <w:lvlText w:val=""/>
+      <w:lvlJc w:val="left"/>
+      <w:pPr>
+        <w:tabs>
+          <w:tab w:val="num" w:pos="5040"/>
+        </w:tabs>
+        <w:ind w:left="5040" w:hanging="360"/>
+      </w:pPr>
+      <w:rPr>
+        <w:rFonts w:ascii="Wingdings" w:hAnsi="Wingdings" w:hint="default"/>
+        <w:sz w:val="20"/>
+      </w:rPr>
+    </w:lvl>
+    <w:lvl w:ilvl="7" w:tentative="1">
+      <w:start w:val="1"/>
+      <w:numFmt w:val="bullet"/>
+      <w:lvlText w:val=""/>
+      <w:lvlJc w:val="left"/>
+      <w:pPr>
+        <w:tabs>
+          <w:tab w:val="num" w:pos="5760"/>
+        </w:tabs>
+        <w:ind w:left="5760" w:hanging="360"/>
+      </w:pPr>
+      <w:rPr>
+        <w:rFonts w:ascii="Wingdings" w:hAnsi="Wingdings" w:hint="default"/>
+        <w:sz w:val="20"/>
+      </w:rPr>
+    </w:lvl>
+    <w:lvl w:ilvl="8" w:tentative="1">
+      <w:start w:val="1"/>
+      <w:numFmt w:val="bullet"/>
+      <w:lvlText w:val=""/>
+      <w:lvlJc w:val="left"/>
+      <w:pPr>
+        <w:tabs>
+          <w:tab w:val="num" w:pos="6480"/>
+        </w:tabs>
+        <w:ind w:left="6480" w:hanging="360"/>
+      </w:pPr>
+      <w:rPr>
+        <w:rFonts w:ascii="Wingdings" w:hAnsi="Wingdings" w:hint="default"/>
+        <w:sz w:val="20"/>
+      </w:rPr>
+    </w:lvl>
+  </w:abstractNum>
+  <w:abstractNum w:abstractNumId="13">
     <w:nsid w:val="7C5B736E"/>
     <w:multiLevelType w:val="hybridMultilevel"/>
     <w:tmpl w:val="3288D42E"/>
@@ -4295,7 +5177,7 @@
       </w:rPr>
     </w:lvl>
   </w:abstractNum>
-  <w:abstractNum w:abstractNumId="11">
+  <w:abstractNum w:abstractNumId="14">
     <w:nsid w:val="7FE07EA2"/>
     <w:multiLevelType w:val="hybridMultilevel"/>
     <w:tmpl w:val="A8E4D898"/>
@@ -4409,7 +5291,7 @@
     </w:lvl>
   </w:abstractNum>
   <w:num w:numId="1">
-    <w:abstractNumId w:val="5"/>
+    <w:abstractNumId w:val="6"/>
   </w:num>
   <w:num w:numId="2">
     <w:abstractNumId w:val="1"/>
@@ -4418,16 +5300,16 @@
     <w:abstractNumId w:val="3"/>
   </w:num>
   <w:num w:numId="4">
-    <w:abstractNumId w:val="6"/>
+    <w:abstractNumId w:val="7"/>
   </w:num>
   <w:num w:numId="5">
+    <w:abstractNumId w:val="11"/>
+  </w:num>
+  <w:num w:numId="6">
     <w:abstractNumId w:val="9"/>
   </w:num>
-  <w:num w:numId="6">
-    <w:abstractNumId w:val="8"/>
-  </w:num>
   <w:num w:numId="7">
-    <w:abstractNumId w:val="4"/>
+    <w:abstractNumId w:val="5"/>
   </w:num>
   <w:num w:numId="8">
     <w:abstractNumId w:val="2"/>
@@ -4436,19 +5318,28 @@
     <w:abstractNumId w:val="0"/>
   </w:num>
   <w:num w:numId="10">
+    <w:abstractNumId w:val="13"/>
+  </w:num>
+  <w:num w:numId="11">
+    <w:abstractNumId w:val="8"/>
+  </w:num>
+  <w:num w:numId="12">
+    <w:abstractNumId w:val="14"/>
+  </w:num>
+  <w:num w:numId="13">
+    <w:abstractNumId w:val="12"/>
+  </w:num>
+  <w:num w:numId="14">
     <w:abstractNumId w:val="10"/>
   </w:num>
-  <w:num w:numId="11">
-    <w:abstractNumId w:val="7"/>
-  </w:num>
-  <w:num w:numId="12">
-    <w:abstractNumId w:val="11"/>
+  <w:num w:numId="15">
+    <w:abstractNumId w:val="4"/>
   </w:num>
 </w:numbering>
 </file>
 
 <file path=word/styles.xml><?xml version="1.0" encoding="utf-8"?>
-<w:styles xmlns:r="http://schemas.openxmlformats.org/officeDocument/2006/relationships" xmlns:w="http://schemas.openxmlformats.org/wordprocessingml/2006/main">
+<w:styles xmlns:mc="http://schemas.openxmlformats.org/markup-compatibility/2006" xmlns:r="http://schemas.openxmlformats.org/officeDocument/2006/relationships" xmlns:w="http://schemas.openxmlformats.org/wordprocessingml/2006/main" xmlns:w14="http://schemas.microsoft.com/office/word/2010/wordml" xmlns:w15="http://schemas.microsoft.com/office/word/2012/wordml" mc:Ignorable="w14 w15">
   <w:docDefaults>
     <w:rPrDefault>
       <w:rPr>
@@ -4464,144 +5355,387 @@
       </w:pPr>
     </w:pPrDefault>
   </w:docDefaults>
-  <w:latentStyles w:defLockedState="0" w:defUIPriority="99" w:defSemiHidden="1" w:defUnhideWhenUsed="1" w:defQFormat="0" w:count="267">
-    <w:lsdException w:name="Normal" w:semiHidden="0" w:uiPriority="0" w:unhideWhenUsed="0" w:qFormat="1"/>
-    <w:lsdException w:name="heading 1" w:semiHidden="0" w:uiPriority="9" w:unhideWhenUsed="0" w:qFormat="1"/>
-    <w:lsdException w:name="heading 2" w:uiPriority="9" w:qFormat="1"/>
-    <w:lsdException w:name="heading 3" w:uiPriority="9" w:qFormat="1"/>
-    <w:lsdException w:name="heading 4" w:uiPriority="9" w:qFormat="1"/>
-    <w:lsdException w:name="heading 5" w:uiPriority="9" w:qFormat="1"/>
-    <w:lsdException w:name="heading 6" w:uiPriority="9" w:qFormat="1"/>
-    <w:lsdException w:name="heading 7" w:uiPriority="9" w:qFormat="1"/>
-    <w:lsdException w:name="heading 8" w:uiPriority="9" w:qFormat="1"/>
-    <w:lsdException w:name="heading 9" w:uiPriority="9" w:qFormat="1"/>
-    <w:lsdException w:name="toc 1" w:uiPriority="39"/>
-    <w:lsdException w:name="toc 2" w:uiPriority="39"/>
-    <w:lsdException w:name="toc 3" w:uiPriority="39"/>
-    <w:lsdException w:name="toc 4" w:uiPriority="39"/>
-    <w:lsdException w:name="toc 5" w:uiPriority="39"/>
-    <w:lsdException w:name="toc 6" w:uiPriority="39"/>
-    <w:lsdException w:name="toc 7" w:uiPriority="39"/>
-    <w:lsdException w:name="toc 8" w:uiPriority="39"/>
-    <w:lsdException w:name="toc 9" w:uiPriority="39"/>
-    <w:lsdException w:name="caption" w:uiPriority="35" w:qFormat="1"/>
-    <w:lsdException w:name="Title" w:semiHidden="0" w:uiPriority="10" w:unhideWhenUsed="0" w:qFormat="1"/>
-    <w:lsdException w:name="Default Paragraph Font" w:uiPriority="1"/>
-    <w:lsdException w:name="Subtitle" w:semiHidden="0" w:uiPriority="11" w:unhideWhenUsed="0" w:qFormat="1"/>
-    <w:lsdException w:name="Strong" w:semiHidden="0" w:uiPriority="22" w:unhideWhenUsed="0" w:qFormat="1"/>
-    <w:lsdException w:name="Emphasis" w:semiHidden="0" w:uiPriority="20" w:unhideWhenUsed="0" w:qFormat="1"/>
-    <w:lsdException w:name="Table Grid" w:semiHidden="0" w:uiPriority="59" w:unhideWhenUsed="0"/>
-    <w:lsdException w:name="Placeholder Text" w:unhideWhenUsed="0"/>
-    <w:lsdException w:name="No Spacing" w:semiHidden="0" w:uiPriority="1" w:unhideWhenUsed="0" w:qFormat="1"/>
-    <w:lsdException w:name="Light Shading" w:semiHidden="0" w:uiPriority="60" w:unhideWhenUsed="0"/>
-    <w:lsdException w:name="Light List" w:semiHidden="0" w:uiPriority="61" w:unhideWhenUsed="0"/>
-    <w:lsdException w:name="Light Grid" w:semiHidden="0" w:uiPriority="62" w:unhideWhenUsed="0"/>
-    <w:lsdException w:name="Medium Shading 1" w:semiHidden="0" w:uiPriority="63" w:unhideWhenUsed="0"/>
-    <w:lsdException w:name="Medium Shading 2" w:semiHidden="0" w:uiPriority="64" w:unhideWhenUsed="0"/>
-    <w:lsdException w:name="Medium List 1" w:semiHidden="0" w:uiPriority="65" w:unhideWhenUsed="0"/>
-    <w:lsdException w:name="Medium List 2" w:semiHidden="0" w:uiPriority="66" w:unhideWhenUsed="0"/>
-    <w:lsdException w:name="Medium Grid 1" w:semiHidden="0" w:uiPriority="67" w:unhideWhenUsed="0"/>
-    <w:lsdException w:name="Medium Grid 2" w:semiHidden="0" w:uiPriority="68" w:unhideWhenUsed="0"/>
-    <w:lsdException w:name="Medium Grid 3" w:semiHidden="0" w:uiPriority="69" w:unhideWhenUsed="0"/>
-    <w:lsdException w:name="Dark List" w:semiHidden="0" w:uiPriority="70" w:unhideWhenUsed="0"/>
-    <w:lsdException w:name="Colorful Shading" w:semiHidden="0" w:uiPriority="71" w:unhideWhenUsed="0"/>
-    <w:lsdException w:name="Colorful List" w:semiHidden="0" w:uiPriority="72" w:unhideWhenUsed="0"/>
-    <w:lsdException w:name="Colorful Grid" w:semiHidden="0" w:uiPriority="73" w:unhideWhenUsed="0"/>
-    <w:lsdException w:name="Light Shading Accent 1" w:semiHidden="0" w:uiPriority="60" w:unhideWhenUsed="0"/>
-    <w:lsdException w:name="Light List Accent 1" w:semiHidden="0" w:uiPriority="61" w:unhideWhenUsed="0"/>
-    <w:lsdException w:name="Light Grid Accent 1" w:semiHidden="0" w:uiPriority="62" w:unhideWhenUsed="0"/>
-    <w:lsdException w:name="Medium Shading 1 Accent 1" w:semiHidden="0" w:uiPriority="63" w:unhideWhenUsed="0"/>
-    <w:lsdException w:name="Medium Shading 2 Accent 1" w:semiHidden="0" w:uiPriority="64" w:unhideWhenUsed="0"/>
-    <w:lsdException w:name="Medium List 1 Accent 1" w:semiHidden="0" w:uiPriority="65" w:unhideWhenUsed="0"/>
-    <w:lsdException w:name="Revision" w:unhideWhenUsed="0"/>
-    <w:lsdException w:name="List Paragraph" w:semiHidden="0" w:uiPriority="34" w:unhideWhenUsed="0" w:qFormat="1"/>
-    <w:lsdException w:name="Quote" w:semiHidden="0" w:uiPriority="29" w:unhideWhenUsed="0" w:qFormat="1"/>
-    <w:lsdException w:name="Intense Quote" w:semiHidden="0" w:uiPriority="30" w:unhideWhenUsed="0" w:qFormat="1"/>
-    <w:lsdException w:name="Medium List 2 Accent 1" w:semiHidden="0" w:uiPriority="66" w:unhideWhenUsed="0"/>
-    <w:lsdException w:name="Medium Grid 1 Accent 1" w:semiHidden="0" w:uiPriority="67" w:unhideWhenUsed="0"/>
-    <w:lsdException w:name="Medium Grid 2 Accent 1" w:semiHidden="0" w:uiPriority="68" w:unhideWhenUsed="0"/>
-    <w:lsdException w:name="Medium Grid 3 Accent 1" w:semiHidden="0" w:uiPriority="69" w:unhideWhenUsed="0"/>
-    <w:lsdException w:name="Dark List Accent 1" w:semiHidden="0" w:uiPriority="70" w:unhideWhenUsed="0"/>
-    <w:lsdException w:name="Colorful Shading Accent 1" w:semiHidden="0" w:uiPriority="71" w:unhideWhenUsed="0"/>
-    <w:lsdException w:name="Colorful List Accent 1" w:semiHidden="0" w:uiPriority="72" w:unhideWhenUsed="0"/>
-    <w:lsdException w:name="Colorful Grid Accent 1" w:semiHidden="0" w:uiPriority="73" w:unhideWhenUsed="0"/>
-    <w:lsdException w:name="Light Shading Accent 2" w:semiHidden="0" w:uiPriority="60" w:unhideWhenUsed="0"/>
-    <w:lsdException w:name="Light List Accent 2" w:semiHidden="0" w:uiPriority="61" w:unhideWhenUsed="0"/>
-    <w:lsdException w:name="Light Grid Accent 2" w:semiHidden="0" w:uiPriority="62" w:unhideWhenUsed="0"/>
-    <w:lsdException w:name="Medium Shading 1 Accent 2" w:semiHidden="0" w:uiPriority="63" w:unhideWhenUsed="0"/>
-    <w:lsdException w:name="Medium Shading 2 Accent 2" w:semiHidden="0" w:uiPriority="64" w:unhideWhenUsed="0"/>
-    <w:lsdException w:name="Medium List 1 Accent 2" w:semiHidden="0" w:uiPriority="65" w:unhideWhenUsed="0"/>
-    <w:lsdException w:name="Medium List 2 Accent 2" w:semiHidden="0" w:uiPriority="66" w:unhideWhenUsed="0"/>
-    <w:lsdException w:name="Medium Grid 1 Accent 2" w:semiHidden="0" w:uiPriority="67" w:unhideWhenUsed="0"/>
-    <w:lsdException w:name="Medium Grid 2 Accent 2" w:semiHidden="0" w:uiPriority="68" w:unhideWhenUsed="0"/>
-    <w:lsdException w:name="Medium Grid 3 Accent 2" w:semiHidden="0" w:uiPriority="69" w:unhideWhenUsed="0"/>
-    <w:lsdException w:name="Dark List Accent 2" w:semiHidden="0" w:uiPriority="70" w:unhideWhenUsed="0"/>
-    <w:lsdException w:name="Colorful Shading Accent 2" w:semiHidden="0" w:uiPriority="71" w:unhideWhenUsed="0"/>
-    <w:lsdException w:name="Colorful List Accent 2" w:semiHidden="0" w:uiPriority="72" w:unhideWhenUsed="0"/>
-    <w:lsdException w:name="Colorful Grid Accent 2" w:semiHidden="0" w:uiPriority="73" w:unhideWhenUsed="0"/>
-    <w:lsdException w:name="Light Shading Accent 3" w:semiHidden="0" w:uiPriority="60" w:unhideWhenUsed="0"/>
-    <w:lsdException w:name="Light List Accent 3" w:semiHidden="0" w:uiPriority="61" w:unhideWhenUsed="0"/>
-    <w:lsdException w:name="Light Grid Accent 3" w:semiHidden="0" w:uiPriority="62" w:unhideWhenUsed="0"/>
-    <w:lsdException w:name="Medium Shading 1 Accent 3" w:semiHidden="0" w:uiPriority="63" w:unhideWhenUsed="0"/>
-    <w:lsdException w:name="Medium Shading 2 Accent 3" w:semiHidden="0" w:uiPriority="64" w:unhideWhenUsed="0"/>
-    <w:lsdException w:name="Medium List 1 Accent 3" w:semiHidden="0" w:uiPriority="65" w:unhideWhenUsed="0"/>
-    <w:lsdException w:name="Medium List 2 Accent 3" w:semiHidden="0" w:uiPriority="66" w:unhideWhenUsed="0"/>
-    <w:lsdException w:name="Medium Grid 1 Accent 3" w:semiHidden="0" w:uiPriority="67" w:unhideWhenUsed="0"/>
-    <w:lsdException w:name="Medium Grid 2 Accent 3" w:semiHidden="0" w:uiPriority="68" w:unhideWhenUsed="0"/>
-    <w:lsdException w:name="Medium Grid 3 Accent 3" w:semiHidden="0" w:uiPriority="69" w:unhideWhenUsed="0"/>
-    <w:lsdException w:name="Dark List Accent 3" w:semiHidden="0" w:uiPriority="70" w:unhideWhenUsed="0"/>
-    <w:lsdException w:name="Colorful Shading Accent 3" w:semiHidden="0" w:uiPriority="71" w:unhideWhenUsed="0"/>
-    <w:lsdException w:name="Colorful List Accent 3" w:semiHidden="0" w:uiPriority="72" w:unhideWhenUsed="0"/>
-    <w:lsdException w:name="Colorful Grid Accent 3" w:semiHidden="0" w:uiPriority="73" w:unhideWhenUsed="0"/>
-    <w:lsdException w:name="Light Shading Accent 4" w:semiHidden="0" w:uiPriority="60" w:unhideWhenUsed="0"/>
-    <w:lsdException w:name="Light List Accent 4" w:semiHidden="0" w:uiPriority="61" w:unhideWhenUsed="0"/>
-    <w:lsdException w:name="Light Grid Accent 4" w:semiHidden="0" w:uiPriority="62" w:unhideWhenUsed="0"/>
-    <w:lsdException w:name="Medium Shading 1 Accent 4" w:semiHidden="0" w:uiPriority="63" w:unhideWhenUsed="0"/>
-    <w:lsdException w:name="Medium Shading 2 Accent 4" w:semiHidden="0" w:uiPriority="64" w:unhideWhenUsed="0"/>
-    <w:lsdException w:name="Medium List 1 Accent 4" w:semiHidden="0" w:uiPriority="65" w:unhideWhenUsed="0"/>
-    <w:lsdException w:name="Medium List 2 Accent 4" w:semiHidden="0" w:uiPriority="66" w:unhideWhenUsed="0"/>
-    <w:lsdException w:name="Medium Grid 1 Accent 4" w:semiHidden="0" w:uiPriority="67" w:unhideWhenUsed="0"/>
-    <w:lsdException w:name="Medium Grid 2 Accent 4" w:semiHidden="0" w:uiPriority="68" w:unhideWhenUsed="0"/>
-    <w:lsdException w:name="Medium Grid 3 Accent 4" w:semiHidden="0" w:uiPriority="69" w:unhideWhenUsed="0"/>
-    <w:lsdException w:name="Dark List Accent 4" w:semiHidden="0" w:uiPriority="70" w:unhideWhenUsed="0"/>
-    <w:lsdException w:name="Colorful Shading Accent 4" w:semiHidden="0" w:uiPriority="71" w:unhideWhenUsed="0"/>
-    <w:lsdException w:name="Colorful List Accent 4" w:semiHidden="0" w:uiPriority="72" w:unhideWhenUsed="0"/>
-    <w:lsdException w:name="Colorful Grid Accent 4" w:semiHidden="0" w:uiPriority="73" w:unhideWhenUsed="0"/>
-    <w:lsdException w:name="Light Shading Accent 5" w:semiHidden="0" w:uiPriority="60" w:unhideWhenUsed="0"/>
-    <w:lsdException w:name="Light List Accent 5" w:semiHidden="0" w:uiPriority="61" w:unhideWhenUsed="0"/>
-    <w:lsdException w:name="Light Grid Accent 5" w:semiHidden="0" w:uiPriority="62" w:unhideWhenUsed="0"/>
-    <w:lsdException w:name="Medium Shading 1 Accent 5" w:semiHidden="0" w:uiPriority="63" w:unhideWhenUsed="0"/>
-    <w:lsdException w:name="Medium Shading 2 Accent 5" w:semiHidden="0" w:uiPriority="64" w:unhideWhenUsed="0"/>
-    <w:lsdException w:name="Medium List 1 Accent 5" w:semiHidden="0" w:uiPriority="65" w:unhideWhenUsed="0"/>
-    <w:lsdException w:name="Medium List 2 Accent 5" w:semiHidden="0" w:uiPriority="66" w:unhideWhenUsed="0"/>
-    <w:lsdException w:name="Medium Grid 1 Accent 5" w:semiHidden="0" w:uiPriority="67" w:unhideWhenUsed="0"/>
-    <w:lsdException w:name="Medium Grid 2 Accent 5" w:semiHidden="0" w:uiPriority="68" w:unhideWhenUsed="0"/>
-    <w:lsdException w:name="Medium Grid 3 Accent 5" w:semiHidden="0" w:uiPriority="69" w:unhideWhenUsed="0"/>
-    <w:lsdException w:name="Dark List Accent 5" w:semiHidden="0" w:uiPriority="70" w:unhideWhenUsed="0"/>
-    <w:lsdException w:name="Colorful Shading Accent 5" w:semiHidden="0" w:uiPriority="71" w:unhideWhenUsed="0"/>
-    <w:lsdException w:name="Colorful List Accent 5" w:semiHidden="0" w:uiPriority="72" w:unhideWhenUsed="0"/>
-    <w:lsdException w:name="Colorful Grid Accent 5" w:semiHidden="0" w:uiPriority="73" w:unhideWhenUsed="0"/>
-    <w:lsdException w:name="Light Shading Accent 6" w:semiHidden="0" w:uiPriority="60" w:unhideWhenUsed="0"/>
-    <w:lsdException w:name="Light List Accent 6" w:semiHidden="0" w:uiPriority="61" w:unhideWhenUsed="0"/>
-    <w:lsdException w:name="Light Grid Accent 6" w:semiHidden="0" w:uiPriority="62" w:unhideWhenUsed="0"/>
-    <w:lsdException w:name="Medium Shading 1 Accent 6" w:semiHidden="0" w:uiPriority="63" w:unhideWhenUsed="0"/>
-    <w:lsdException w:name="Medium Shading 2 Accent 6" w:semiHidden="0" w:uiPriority="64" w:unhideWhenUsed="0"/>
-    <w:lsdException w:name="Medium List 1 Accent 6" w:semiHidden="0" w:uiPriority="65" w:unhideWhenUsed="0"/>
-    <w:lsdException w:name="Medium List 2 Accent 6" w:semiHidden="0" w:uiPriority="66" w:unhideWhenUsed="0"/>
-    <w:lsdException w:name="Medium Grid 1 Accent 6" w:semiHidden="0" w:uiPriority="67" w:unhideWhenUsed="0"/>
-    <w:lsdException w:name="Medium Grid 2 Accent 6" w:semiHidden="0" w:uiPriority="68" w:unhideWhenUsed="0"/>
-    <w:lsdException w:name="Medium Grid 3 Accent 6" w:semiHidden="0" w:uiPriority="69" w:unhideWhenUsed="0"/>
-    <w:lsdException w:name="Dark List Accent 6" w:semiHidden="0" w:uiPriority="70" w:unhideWhenUsed="0"/>
-    <w:lsdException w:name="Colorful Shading Accent 6" w:semiHidden="0" w:uiPriority="71" w:unhideWhenUsed="0"/>
-    <w:lsdException w:name="Colorful List Accent 6" w:semiHidden="0" w:uiPriority="72" w:unhideWhenUsed="0"/>
-    <w:lsdException w:name="Colorful Grid Accent 6" w:semiHidden="0" w:uiPriority="73" w:unhideWhenUsed="0"/>
-    <w:lsdException w:name="Subtle Emphasis" w:semiHidden="0" w:uiPriority="19" w:unhideWhenUsed="0" w:qFormat="1"/>
-    <w:lsdException w:name="Intense Emphasis" w:semiHidden="0" w:uiPriority="21" w:unhideWhenUsed="0" w:qFormat="1"/>
-    <w:lsdException w:name="Subtle Reference" w:semiHidden="0" w:uiPriority="31" w:unhideWhenUsed="0" w:qFormat="1"/>
-    <w:lsdException w:name="Intense Reference" w:semiHidden="0" w:uiPriority="32" w:unhideWhenUsed="0" w:qFormat="1"/>
-    <w:lsdException w:name="Book Title" w:semiHidden="0" w:uiPriority="33" w:unhideWhenUsed="0" w:qFormat="1"/>
-    <w:lsdException w:name="Bibliography" w:uiPriority="37"/>
-    <w:lsdException w:name="TOC Heading" w:uiPriority="39" w:qFormat="1"/>
+  <w:latentStyles w:defLockedState="0" w:defUIPriority="99" w:defSemiHidden="0" w:defUnhideWhenUsed="0" w:defQFormat="0" w:count="380">
+    <w:lsdException w:name="Normal" w:uiPriority="0" w:qFormat="1"/>
+    <w:lsdException w:name="heading 1" w:uiPriority="9" w:qFormat="1"/>
+    <w:lsdException w:name="heading 2" w:semiHidden="1" w:uiPriority="9" w:unhideWhenUsed="1" w:qFormat="1"/>
+    <w:lsdException w:name="heading 3" w:semiHidden="1" w:uiPriority="9" w:unhideWhenUsed="1" w:qFormat="1"/>
+    <w:lsdException w:name="heading 4" w:semiHidden="1" w:uiPriority="9" w:unhideWhenUsed="1" w:qFormat="1"/>
+    <w:lsdException w:name="heading 5" w:semiHidden="1" w:uiPriority="9" w:unhideWhenUsed="1" w:qFormat="1"/>
+    <w:lsdException w:name="heading 6" w:semiHidden="1" w:uiPriority="9" w:unhideWhenUsed="1" w:qFormat="1"/>
+    <w:lsdException w:name="heading 7" w:semiHidden="1" w:uiPriority="9" w:unhideWhenUsed="1" w:qFormat="1"/>
+    <w:lsdException w:name="heading 8" w:semiHidden="1" w:uiPriority="9" w:unhideWhenUsed="1" w:qFormat="1"/>
+    <w:lsdException w:name="heading 9" w:semiHidden="1" w:uiPriority="9" w:unhideWhenUsed="1" w:qFormat="1"/>
+    <w:lsdException w:name="index 1" w:semiHidden="1" w:unhideWhenUsed="1"/>
+    <w:lsdException w:name="index 2" w:semiHidden="1" w:unhideWhenUsed="1"/>
+    <w:lsdException w:name="index 3" w:semiHidden="1" w:unhideWhenUsed="1"/>
+    <w:lsdException w:name="index 4" w:semiHidden="1" w:unhideWhenUsed="1"/>
+    <w:lsdException w:name="index 5" w:semiHidden="1" w:unhideWhenUsed="1"/>
+    <w:lsdException w:name="index 6" w:semiHidden="1" w:unhideWhenUsed="1"/>
+    <w:lsdException w:name="index 7" w:semiHidden="1" w:unhideWhenUsed="1"/>
+    <w:lsdException w:name="index 8" w:semiHidden="1" w:unhideWhenUsed="1"/>
+    <w:lsdException w:name="index 9" w:semiHidden="1" w:unhideWhenUsed="1"/>
+    <w:lsdException w:name="toc 1" w:semiHidden="1" w:uiPriority="39" w:unhideWhenUsed="1"/>
+    <w:lsdException w:name="toc 2" w:semiHidden="1" w:uiPriority="39" w:unhideWhenUsed="1"/>
+    <w:lsdException w:name="toc 3" w:semiHidden="1" w:uiPriority="39" w:unhideWhenUsed="1"/>
+    <w:lsdException w:name="toc 4" w:semiHidden="1" w:uiPriority="39" w:unhideWhenUsed="1"/>
+    <w:lsdException w:name="toc 5" w:semiHidden="1" w:uiPriority="39" w:unhideWhenUsed="1"/>
+    <w:lsdException w:name="toc 6" w:semiHidden="1" w:uiPriority="39" w:unhideWhenUsed="1"/>
+    <w:lsdException w:name="toc 7" w:semiHidden="1" w:uiPriority="39" w:unhideWhenUsed="1"/>
+    <w:lsdException w:name="toc 8" w:semiHidden="1" w:uiPriority="39" w:unhideWhenUsed="1"/>
+    <w:lsdException w:name="toc 9" w:semiHidden="1" w:uiPriority="39" w:unhideWhenUsed="1"/>
+    <w:lsdException w:name="Normal Indent" w:semiHidden="1" w:unhideWhenUsed="1"/>
+    <w:lsdException w:name="footnote text" w:semiHidden="1" w:unhideWhenUsed="1"/>
+    <w:lsdException w:name="annotation text" w:semiHidden="1" w:unhideWhenUsed="1"/>
+    <w:lsdException w:name="header" w:semiHidden="1" w:unhideWhenUsed="1"/>
+    <w:lsdException w:name="footer" w:semiHidden="1" w:unhideWhenUsed="1"/>
+    <w:lsdException w:name="index heading" w:semiHidden="1" w:unhideWhenUsed="1"/>
+    <w:lsdException w:name="caption" w:semiHidden="1" w:uiPriority="35" w:unhideWhenUsed="1" w:qFormat="1"/>
+    <w:lsdException w:name="table of figures" w:semiHidden="1" w:unhideWhenUsed="1"/>
+    <w:lsdException w:name="envelope address" w:semiHidden="1" w:unhideWhenUsed="1"/>
+    <w:lsdException w:name="envelope return" w:semiHidden="1" w:unhideWhenUsed="1"/>
+    <w:lsdException w:name="footnote reference" w:semiHidden="1" w:unhideWhenUsed="1"/>
+    <w:lsdException w:name="annotation reference" w:semiHidden="1" w:unhideWhenUsed="1"/>
+    <w:lsdException w:name="line number" w:semiHidden="1" w:unhideWhenUsed="1"/>
+    <w:lsdException w:name="page number" w:semiHidden="1" w:unhideWhenUsed="1"/>
+    <w:lsdException w:name="endnote reference" w:semiHidden="1" w:unhideWhenUsed="1"/>
+    <w:lsdException w:name="endnote text" w:semiHidden="1" w:unhideWhenUsed="1"/>
+    <w:lsdException w:name="table of authorities" w:semiHidden="1" w:unhideWhenUsed="1"/>
+    <w:lsdException w:name="macro" w:semiHidden="1" w:unhideWhenUsed="1"/>
+    <w:lsdException w:name="toa heading" w:semiHidden="1" w:unhideWhenUsed="1"/>
+    <w:lsdException w:name="List" w:semiHidden="1" w:unhideWhenUsed="1"/>
+    <w:lsdException w:name="List Bullet" w:semiHidden="1" w:unhideWhenUsed="1"/>
+    <w:lsdException w:name="List Number" w:semiHidden="1" w:unhideWhenUsed="1"/>
+    <w:lsdException w:name="List 2" w:semiHidden="1" w:unhideWhenUsed="1"/>
+    <w:lsdException w:name="List 3" w:semiHidden="1" w:unhideWhenUsed="1"/>
+    <w:lsdException w:name="List 4" w:semiHidden="1" w:unhideWhenUsed="1"/>
+    <w:lsdException w:name="List 5" w:semiHidden="1" w:unhideWhenUsed="1"/>
+    <w:lsdException w:name="List Bullet 2" w:semiHidden="1" w:unhideWhenUsed="1"/>
+    <w:lsdException w:name="List Bullet 3" w:semiHidden="1" w:unhideWhenUsed="1"/>
+    <w:lsdException w:name="List Bullet 4" w:semiHidden="1" w:unhideWhenUsed="1"/>
+    <w:lsdException w:name="List Bullet 5" w:semiHidden="1" w:unhideWhenUsed="1"/>
+    <w:lsdException w:name="List Number 2" w:semiHidden="1" w:unhideWhenUsed="1"/>
+    <w:lsdException w:name="List Number 3" w:semiHidden="1" w:unhideWhenUsed="1"/>
+    <w:lsdException w:name="List Number 4" w:semiHidden="1" w:unhideWhenUsed="1"/>
+    <w:lsdException w:name="List Number 5" w:semiHidden="1" w:unhideWhenUsed="1"/>
+    <w:lsdException w:name="Title" w:uiPriority="10" w:qFormat="1"/>
+    <w:lsdException w:name="Closing" w:semiHidden="1" w:unhideWhenUsed="1"/>
+    <w:lsdException w:name="Signature" w:semiHidden="1" w:unhideWhenUsed="1"/>
+    <w:lsdException w:name="Default Paragraph Font" w:semiHidden="1" w:uiPriority="1" w:unhideWhenUsed="1"/>
+    <w:lsdException w:name="Body Text" w:semiHidden="1" w:unhideWhenUsed="1"/>
+    <w:lsdException w:name="Body Text Indent" w:semiHidden="1" w:unhideWhenUsed="1"/>
+    <w:lsdException w:name="List Continue" w:semiHidden="1" w:unhideWhenUsed="1"/>
+    <w:lsdException w:name="List Continue 2" w:semiHidden="1" w:unhideWhenUsed="1"/>
+    <w:lsdException w:name="List Continue 3" w:semiHidden="1" w:unhideWhenUsed="1"/>
+    <w:lsdException w:name="List Continue 4" w:semiHidden="1" w:unhideWhenUsed="1"/>
+    <w:lsdException w:name="List Continue 5" w:semiHidden="1" w:unhideWhenUsed="1"/>
+    <w:lsdException w:name="Message Header" w:semiHidden="1" w:unhideWhenUsed="1"/>
+    <w:lsdException w:name="Subtitle" w:uiPriority="11" w:qFormat="1"/>
+    <w:lsdException w:name="Salutation" w:semiHidden="1" w:unhideWhenUsed="1"/>
+    <w:lsdException w:name="Date" w:semiHidden="1" w:unhideWhenUsed="1"/>
+    <w:lsdException w:name="Body Text First Indent" w:semiHidden="1" w:unhideWhenUsed="1"/>
+    <w:lsdException w:name="Body Text First Indent 2" w:semiHidden="1" w:unhideWhenUsed="1"/>
+    <w:lsdException w:name="Note Heading" w:semiHidden="1" w:unhideWhenUsed="1"/>
+    <w:lsdException w:name="Body Text 2" w:semiHidden="1" w:unhideWhenUsed="1"/>
+    <w:lsdException w:name="Body Text 3" w:semiHidden="1" w:unhideWhenUsed="1"/>
+    <w:lsdException w:name="Body Text Indent 2" w:semiHidden="1" w:unhideWhenUsed="1"/>
+    <w:lsdException w:name="Body Text Indent 3" w:semiHidden="1" w:unhideWhenUsed="1"/>
+    <w:lsdException w:name="Block Text" w:semiHidden="1" w:unhideWhenUsed="1"/>
+    <w:lsdException w:name="Hyperlink" w:semiHidden="1" w:unhideWhenUsed="1"/>
+    <w:lsdException w:name="FollowedHyperlink" w:semiHidden="1" w:unhideWhenUsed="1"/>
+    <w:lsdException w:name="Strong" w:uiPriority="22" w:qFormat="1"/>
+    <w:lsdException w:name="Emphasis" w:uiPriority="20" w:qFormat="1"/>
+    <w:lsdException w:name="Document Map" w:semiHidden="1" w:unhideWhenUsed="1"/>
+    <w:lsdException w:name="Plain Text" w:semiHidden="1" w:unhideWhenUsed="1"/>
+    <w:lsdException w:name="E-mail Signature" w:semiHidden="1" w:unhideWhenUsed="1"/>
+    <w:lsdException w:name="HTML Top of Form" w:semiHidden="1" w:unhideWhenUsed="1"/>
+    <w:lsdException w:name="HTML Bottom of Form" w:semiHidden="1" w:unhideWhenUsed="1"/>
+    <w:lsdException w:name="Normal (Web)" w:semiHidden="1" w:unhideWhenUsed="1"/>
+    <w:lsdException w:name="HTML Acronym" w:semiHidden="1" w:unhideWhenUsed="1"/>
+    <w:lsdException w:name="HTML Address" w:semiHidden="1" w:unhideWhenUsed="1"/>
+    <w:lsdException w:name="HTML Cite" w:semiHidden="1" w:unhideWhenUsed="1"/>
+    <w:lsdException w:name="HTML Code" w:semiHidden="1" w:unhideWhenUsed="1"/>
+    <w:lsdException w:name="HTML Definition" w:semiHidden="1" w:unhideWhenUsed="1"/>
+    <w:lsdException w:name="HTML Keyboard" w:semiHidden="1" w:unhideWhenUsed="1"/>
+    <w:lsdException w:name="HTML Preformatted" w:semiHidden="1" w:unhideWhenUsed="1"/>
+    <w:lsdException w:name="HTML Sample" w:semiHidden="1" w:unhideWhenUsed="1"/>
+    <w:lsdException w:name="HTML Typewriter" w:semiHidden="1" w:unhideWhenUsed="1"/>
+    <w:lsdException w:name="HTML Variable" w:semiHidden="1" w:unhideWhenUsed="1"/>
+    <w:lsdException w:name="Normal Table" w:semiHidden="1" w:unhideWhenUsed="1"/>
+    <w:lsdException w:name="annotation subject" w:semiHidden="1" w:unhideWhenUsed="1"/>
+    <w:lsdException w:name="No List" w:semiHidden="1" w:unhideWhenUsed="1"/>
+    <w:lsdException w:name="Outline List 1" w:semiHidden="1" w:unhideWhenUsed="1"/>
+    <w:lsdException w:name="Outline List 2" w:semiHidden="1" w:unhideWhenUsed="1"/>
+    <w:lsdException w:name="Outline List 3" w:semiHidden="1" w:unhideWhenUsed="1"/>
+    <w:lsdException w:name="Table Simple 1" w:semiHidden="1" w:unhideWhenUsed="1"/>
+    <w:lsdException w:name="Table Simple 2" w:semiHidden="1" w:unhideWhenUsed="1"/>
+    <w:lsdException w:name="Table Simple 3" w:semiHidden="1" w:unhideWhenUsed="1"/>
+    <w:lsdException w:name="Table Classic 1" w:semiHidden="1" w:unhideWhenUsed="1"/>
+    <w:lsdException w:name="Table Classic 2" w:semiHidden="1" w:unhideWhenUsed="1"/>
+    <w:lsdException w:name="Table Classic 3" w:semiHidden="1" w:unhideWhenUsed="1"/>
+    <w:lsdException w:name="Table Classic 4" w:semiHidden="1" w:unhideWhenUsed="1"/>
+    <w:lsdException w:name="Table Colorful 1" w:semiHidden="1" w:unhideWhenUsed="1"/>
+    <w:lsdException w:name="Table Colorful 2" w:semiHidden="1" w:unhideWhenUsed="1"/>
+    <w:lsdException w:name="Table Colorful 3" w:semiHidden="1" w:unhideWhenUsed="1"/>
+    <w:lsdException w:name="Table Columns 1" w:semiHidden="1" w:unhideWhenUsed="1"/>
+    <w:lsdException w:name="Table Columns 2" w:semiHidden="1" w:unhideWhenUsed="1"/>
+    <w:lsdException w:name="Table Columns 3" w:semiHidden="1" w:unhideWhenUsed="1"/>
+    <w:lsdException w:name="Table Columns 4" w:semiHidden="1" w:unhideWhenUsed="1"/>
+    <w:lsdException w:name="Table Columns 5" w:semiHidden="1" w:unhideWhenUsed="1"/>
+    <w:lsdException w:name="Table Grid 1" w:semiHidden="1" w:unhideWhenUsed="1"/>
+    <w:lsdException w:name="Table Grid 2" w:semiHidden="1" w:unhideWhenUsed="1"/>
+    <w:lsdException w:name="Table Grid 3" w:semiHidden="1" w:unhideWhenUsed="1"/>
+    <w:lsdException w:name="Table Grid 4" w:semiHidden="1" w:unhideWhenUsed="1"/>
+    <w:lsdException w:name="Table Grid 5" w:semiHidden="1" w:unhideWhenUsed="1"/>
+    <w:lsdException w:name="Table Grid 6" w:semiHidden="1" w:unhideWhenUsed="1"/>
+    <w:lsdException w:name="Table Grid 7" w:semiHidden="1" w:unhideWhenUsed="1"/>
+    <w:lsdException w:name="Table Grid 8" w:semiHidden="1" w:unhideWhenUsed="1"/>
+    <w:lsdException w:name="Table List 1" w:semiHidden="1" w:unhideWhenUsed="1"/>
+    <w:lsdException w:name="Table List 2" w:semiHidden="1" w:unhideWhenUsed="1"/>
+    <w:lsdException w:name="Table List 3" w:semiHidden="1" w:unhideWhenUsed="1"/>
+    <w:lsdException w:name="Table List 4" w:semiHidden="1" w:unhideWhenUsed="1"/>
+    <w:lsdException w:name="Table List 5" w:semiHidden="1" w:unhideWhenUsed="1"/>
+    <w:lsdException w:name="Table List 6" w:semiHidden="1" w:unhideWhenUsed="1"/>
+    <w:lsdException w:name="Table List 7" w:semiHidden="1" w:unhideWhenUsed="1"/>
+    <w:lsdException w:name="Table List 8" w:semiHidden="1" w:unhideWhenUsed="1"/>
+    <w:lsdException w:name="Table 3D effects 1" w:semiHidden="1" w:unhideWhenUsed="1"/>
+    <w:lsdException w:name="Table 3D effects 2" w:semiHidden="1" w:unhideWhenUsed="1"/>
+    <w:lsdException w:name="Table 3D effects 3" w:semiHidden="1" w:unhideWhenUsed="1"/>
+    <w:lsdException w:name="Table Contemporary" w:semiHidden="1" w:unhideWhenUsed="1"/>
+    <w:lsdException w:name="Table Elegant" w:semiHidden="1" w:unhideWhenUsed="1"/>
+    <w:lsdException w:name="Table Professional" w:semiHidden="1" w:unhideWhenUsed="1"/>
+    <w:lsdException w:name="Table Subtle 1" w:semiHidden="1" w:unhideWhenUsed="1"/>
+    <w:lsdException w:name="Table Subtle 2" w:semiHidden="1" w:unhideWhenUsed="1"/>
+    <w:lsdException w:name="Table Web 1" w:semiHidden="1" w:unhideWhenUsed="1"/>
+    <w:lsdException w:name="Table Web 2" w:semiHidden="1" w:unhideWhenUsed="1"/>
+    <w:lsdException w:name="Table Web 3" w:semiHidden="1" w:unhideWhenUsed="1"/>
+    <w:lsdException w:name="Balloon Text" w:semiHidden="1" w:unhideWhenUsed="1"/>
+    <w:lsdException w:name="Table Grid" w:uiPriority="59"/>
+    <w:lsdException w:name="Table Theme" w:semiHidden="1" w:unhideWhenUsed="1"/>
+    <w:lsdException w:name="Note Level 1" w:semiHidden="1" w:unhideWhenUsed="1"/>
+    <w:lsdException w:name="Note Level 2" w:semiHidden="1" w:unhideWhenUsed="1"/>
+    <w:lsdException w:name="Note Level 3" w:semiHidden="1" w:unhideWhenUsed="1"/>
+    <w:lsdException w:name="Note Level 4" w:semiHidden="1" w:unhideWhenUsed="1"/>
+    <w:lsdException w:name="Note Level 5" w:semiHidden="1" w:unhideWhenUsed="1"/>
+    <w:lsdException w:name="Note Level 6" w:semiHidden="1" w:unhideWhenUsed="1"/>
+    <w:lsdException w:name="Note Level 7" w:semiHidden="1" w:unhideWhenUsed="1"/>
+    <w:lsdException w:name="Note Level 8" w:semiHidden="1" w:unhideWhenUsed="1"/>
+    <w:lsdException w:name="Note Level 9" w:semiHidden="1" w:unhideWhenUsed="1"/>
+    <w:lsdException w:name="Placeholder Text" w:semiHidden="1"/>
+    <w:lsdException w:name="No Spacing" w:uiPriority="1" w:qFormat="1"/>
+    <w:lsdException w:name="Light Shading" w:uiPriority="60"/>
+    <w:lsdException w:name="Light List" w:uiPriority="61"/>
+    <w:lsdException w:name="Light Grid" w:uiPriority="62"/>
+    <w:lsdException w:name="Medium Shading 1" w:uiPriority="63"/>
+    <w:lsdException w:name="Medium Shading 2" w:uiPriority="64"/>
+    <w:lsdException w:name="Medium List 1" w:uiPriority="65"/>
+    <w:lsdException w:name="Medium List 2" w:uiPriority="66"/>
+    <w:lsdException w:name="Medium Grid 1" w:uiPriority="67"/>
+    <w:lsdException w:name="Medium Grid 2" w:uiPriority="68"/>
+    <w:lsdException w:name="Medium Grid 3" w:uiPriority="69"/>
+    <w:lsdException w:name="Dark List" w:uiPriority="70"/>
+    <w:lsdException w:name="Colorful Shading" w:uiPriority="71"/>
+    <w:lsdException w:name="Colorful List" w:uiPriority="72"/>
+    <w:lsdException w:name="Colorful Grid" w:uiPriority="73"/>
+    <w:lsdException w:name="Light Shading Accent 1" w:uiPriority="60"/>
+    <w:lsdException w:name="Light List Accent 1" w:uiPriority="61"/>
+    <w:lsdException w:name="Light Grid Accent 1" w:uiPriority="62"/>
+    <w:lsdException w:name="Medium Shading 1 Accent 1" w:uiPriority="63"/>
+    <w:lsdException w:name="Medium Shading 2 Accent 1" w:uiPriority="64"/>
+    <w:lsdException w:name="Medium List 1 Accent 1" w:uiPriority="65"/>
+    <w:lsdException w:name="Revision" w:semiHidden="1"/>
+    <w:lsdException w:name="List Paragraph" w:uiPriority="34" w:qFormat="1"/>
+    <w:lsdException w:name="Quote" w:uiPriority="29" w:qFormat="1"/>
+    <w:lsdException w:name="Intense Quote" w:uiPriority="30" w:qFormat="1"/>
+    <w:lsdException w:name="Medium List 2 Accent 1" w:uiPriority="66"/>
+    <w:lsdException w:name="Medium Grid 1 Accent 1" w:uiPriority="67"/>
+    <w:lsdException w:name="Medium Grid 2 Accent 1" w:uiPriority="68"/>
+    <w:lsdException w:name="Medium Grid 3 Accent 1" w:uiPriority="69"/>
+    <w:lsdException w:name="Dark List Accent 1" w:uiPriority="70"/>
+    <w:lsdException w:name="Colorful Shading Accent 1" w:uiPriority="71"/>
+    <w:lsdException w:name="Colorful List Accent 1" w:uiPriority="72"/>
+    <w:lsdException w:name="Colorful Grid Accent 1" w:uiPriority="73"/>
+    <w:lsdException w:name="Light Shading Accent 2" w:uiPriority="60"/>
+    <w:lsdException w:name="Light List Accent 2" w:uiPriority="61"/>
+    <w:lsdException w:name="Light Grid Accent 2" w:uiPriority="62"/>
+    <w:lsdException w:name="Medium Shading 1 Accent 2" w:uiPriority="63"/>
+    <w:lsdException w:name="Medium Shading 2 Accent 2" w:uiPriority="64"/>
+    <w:lsdException w:name="Medium List 1 Accent 2" w:uiPriority="65"/>
+    <w:lsdException w:name="Medium List 2 Accent 2" w:uiPriority="66"/>
+    <w:lsdException w:name="Medium Grid 1 Accent 2" w:uiPriority="67"/>
+    <w:lsdException w:name="Medium Grid 2 Accent 2" w:uiPriority="68"/>
+    <w:lsdException w:name="Medium Grid 3 Accent 2" w:uiPriority="69"/>
+    <w:lsdException w:name="Dark List Accent 2" w:uiPriority="70"/>
+    <w:lsdException w:name="Colorful Shading Accent 2" w:uiPriority="71"/>
+    <w:lsdException w:name="Colorful List Accent 2" w:uiPriority="72"/>
+    <w:lsdException w:name="Colorful Grid Accent 2" w:uiPriority="73"/>
+    <w:lsdException w:name="Light Shading Accent 3" w:uiPriority="60"/>
+    <w:lsdException w:name="Light List Accent 3" w:uiPriority="61"/>
+    <w:lsdException w:name="Light Grid Accent 3" w:uiPriority="62"/>
+    <w:lsdException w:name="Medium Shading 1 Accent 3" w:uiPriority="63"/>
+    <w:lsdException w:name="Medium Shading 2 Accent 3" w:uiPriority="64"/>
+    <w:lsdException w:name="Medium List 1 Accent 3" w:uiPriority="65"/>
+    <w:lsdException w:name="Medium List 2 Accent 3" w:uiPriority="66"/>
+    <w:lsdException w:name="Medium Grid 1 Accent 3" w:uiPriority="67"/>
+    <w:lsdException w:name="Medium Grid 2 Accent 3" w:uiPriority="68"/>
+    <w:lsdException w:name="Medium Grid 3 Accent 3" w:uiPriority="69"/>
+    <w:lsdException w:name="Dark List Accent 3" w:uiPriority="70"/>
+    <w:lsdException w:name="Colorful Shading Accent 3" w:uiPriority="71"/>
+    <w:lsdException w:name="Colorful List Accent 3" w:uiPriority="72"/>
+    <w:lsdException w:name="Colorful Grid Accent 3" w:uiPriority="73"/>
+    <w:lsdException w:name="Light Shading Accent 4" w:uiPriority="60"/>
+    <w:lsdException w:name="Light List Accent 4" w:uiPriority="61"/>
+    <w:lsdException w:name="Light Grid Accent 4" w:uiPriority="62"/>
+    <w:lsdException w:name="Medium Shading 1 Accent 4" w:uiPriority="63"/>
+    <w:lsdException w:name="Medium Shading 2 Accent 4" w:uiPriority="64"/>
+    <w:lsdException w:name="Medium List 1 Accent 4" w:uiPriority="65"/>
+    <w:lsdException w:name="Medium List 2 Accent 4" w:uiPriority="66"/>
+    <w:lsdException w:name="Medium Grid 1 Accent 4" w:uiPriority="67"/>
+    <w:lsdException w:name="Medium Grid 2 Accent 4" w:uiPriority="68"/>
+    <w:lsdException w:name="Medium Grid 3 Accent 4" w:uiPriority="69"/>
+    <w:lsdException w:name="Dark List Accent 4" w:uiPriority="70"/>
+    <w:lsdException w:name="Colorful Shading Accent 4" w:uiPriority="71"/>
+    <w:lsdException w:name="Colorful List Accent 4" w:uiPriority="72"/>
+    <w:lsdException w:name="Colorful Grid Accent 4" w:uiPriority="73"/>
+    <w:lsdException w:name="Light Shading Accent 5" w:uiPriority="60"/>
+    <w:lsdException w:name="Light List Accent 5" w:uiPriority="61"/>
+    <w:lsdException w:name="Light Grid Accent 5" w:uiPriority="62"/>
+    <w:lsdException w:name="Medium Shading 1 Accent 5" w:uiPriority="63"/>
+    <w:lsdException w:name="Medium Shading 2 Accent 5" w:uiPriority="64"/>
+    <w:lsdException w:name="Medium List 1 Accent 5" w:uiPriority="65"/>
+    <w:lsdException w:name="Medium List 2 Accent 5" w:uiPriority="66"/>
+    <w:lsdException w:name="Medium Grid 1 Accent 5" w:uiPriority="67"/>
+    <w:lsdException w:name="Medium Grid 2 Accent 5" w:uiPriority="68"/>
+    <w:lsdException w:name="Medium Grid 3 Accent 5" w:uiPriority="69"/>
+    <w:lsdException w:name="Dark List Accent 5" w:uiPriority="70"/>
+    <w:lsdException w:name="Colorful Shading Accent 5" w:uiPriority="71"/>
+    <w:lsdException w:name="Colorful List Accent 5" w:uiPriority="72"/>
+    <w:lsdException w:name="Colorful Grid Accent 5" w:uiPriority="73"/>
+    <w:lsdException w:name="Light Shading Accent 6" w:uiPriority="60"/>
+    <w:lsdException w:name="Light List Accent 6" w:uiPriority="61"/>
+    <w:lsdException w:name="Light Grid Accent 6" w:uiPriority="62"/>
+    <w:lsdException w:name="Medium Shading 1 Accent 6" w:uiPriority="63"/>
+    <w:lsdException w:name="Medium Shading 2 Accent 6" w:uiPriority="64"/>
+    <w:lsdException w:name="Medium List 1 Accent 6" w:uiPriority="65"/>
+    <w:lsdException w:name="Medium List 2 Accent 6" w:uiPriority="66"/>
+    <w:lsdException w:name="Medium Grid 1 Accent 6" w:uiPriority="67"/>
+    <w:lsdException w:name="Medium Grid 2 Accent 6" w:uiPriority="68"/>
+    <w:lsdException w:name="Medium Grid 3 Accent 6" w:uiPriority="69"/>
+    <w:lsdException w:name="Dark List Accent 6" w:uiPriority="70"/>
+    <w:lsdException w:name="Colorful Shading Accent 6" w:uiPriority="71"/>
+    <w:lsdException w:name="Colorful List Accent 6" w:uiPriority="72"/>
+    <w:lsdException w:name="Colorful Grid Accent 6" w:uiPriority="73"/>
+    <w:lsdException w:name="Subtle Emphasis" w:uiPriority="19" w:qFormat="1"/>
+    <w:lsdException w:name="Intense Emphasis" w:uiPriority="21" w:qFormat="1"/>
+    <w:lsdException w:name="Subtle Reference" w:uiPriority="31" w:qFormat="1"/>
+    <w:lsdException w:name="Intense Reference" w:uiPriority="32" w:qFormat="1"/>
+    <w:lsdException w:name="Book Title" w:uiPriority="33" w:qFormat="1"/>
+    <w:lsdException w:name="Bibliography" w:semiHidden="1" w:uiPriority="37" w:unhideWhenUsed="1"/>
+    <w:lsdException w:name="TOC Heading" w:semiHidden="1" w:uiPriority="39" w:unhideWhenUsed="1" w:qFormat="1"/>
+    <w:lsdException w:name="Plain Table 1" w:uiPriority="41"/>
+    <w:lsdException w:name="Plain Table 2" w:uiPriority="42"/>
+    <w:lsdException w:name="Plain Table 3" w:uiPriority="43"/>
+    <w:lsdException w:name="Plain Table 4" w:uiPriority="44"/>
+    <w:lsdException w:name="Plain Table 5" w:uiPriority="45"/>
+    <w:lsdException w:name="Grid Table Light" w:uiPriority="40"/>
+    <w:lsdException w:name="Grid Table 1 Light" w:uiPriority="46"/>
+    <w:lsdException w:name="Grid Table 2" w:uiPriority="47"/>
+    <w:lsdException w:name="Grid Table 3" w:uiPriority="48"/>
+    <w:lsdException w:name="Grid Table 4" w:uiPriority="49"/>
+    <w:lsdException w:name="Grid Table 5 Dark" w:uiPriority="50"/>
+    <w:lsdException w:name="Grid Table 6 Colorful" w:uiPriority="51"/>
+    <w:lsdException w:name="Grid Table 7 Colorful" w:uiPriority="52"/>
+    <w:lsdException w:name="Grid Table 1 Light Accent 1" w:uiPriority="46"/>
+    <w:lsdException w:name="Grid Table 2 Accent 1" w:uiPriority="47"/>
+    <w:lsdException w:name="Grid Table 3 Accent 1" w:uiPriority="48"/>
+    <w:lsdException w:name="Grid Table 4 Accent 1" w:uiPriority="49"/>
+    <w:lsdException w:name="Grid Table 5 Dark Accent 1" w:uiPriority="50"/>
+    <w:lsdException w:name="Grid Table 6 Colorful Accent 1" w:uiPriority="51"/>
+    <w:lsdException w:name="Grid Table 7 Colorful Accent 1" w:uiPriority="52"/>
+    <w:lsdException w:name="Grid Table 1 Light Accent 2" w:uiPriority="46"/>
+    <w:lsdException w:name="Grid Table 2 Accent 2" w:uiPriority="47"/>
+    <w:lsdException w:name="Grid Table 3 Accent 2" w:uiPriority="48"/>
+    <w:lsdException w:name="Grid Table 4 Accent 2" w:uiPriority="49"/>
+    <w:lsdException w:name="Grid Table 5 Dark Accent 2" w:uiPriority="50"/>
+    <w:lsdException w:name="Grid Table 6 Colorful Accent 2" w:uiPriority="51"/>
+    <w:lsdException w:name="Grid Table 7 Colorful Accent 2" w:uiPriority="52"/>
+    <w:lsdException w:name="Grid Table 1 Light Accent 3" w:uiPriority="46"/>
+    <w:lsdException w:name="Grid Table 2 Accent 3" w:uiPriority="47"/>
+    <w:lsdException w:name="Grid Table 3 Accent 3" w:uiPriority="48"/>
+    <w:lsdException w:name="Grid Table 4 Accent 3" w:uiPriority="49"/>
+    <w:lsdException w:name="Grid Table 5 Dark Accent 3" w:uiPriority="50"/>
+    <w:lsdException w:name="Grid Table 6 Colorful Accent 3" w:uiPriority="51"/>
+    <w:lsdException w:name="Grid Table 7 Colorful Accent 3" w:uiPriority="52"/>
+    <w:lsdException w:name="Grid Table 1 Light Accent 4" w:uiPriority="46"/>
+    <w:lsdException w:name="Grid Table 2 Accent 4" w:uiPriority="47"/>
+    <w:lsdException w:name="Grid Table 3 Accent 4" w:uiPriority="48"/>
+    <w:lsdException w:name="Grid Table 4 Accent 4" w:uiPriority="49"/>
+    <w:lsdException w:name="Grid Table 5 Dark Accent 4" w:uiPriority="50"/>
+    <w:lsdException w:name="Grid Table 6 Colorful Accent 4" w:uiPriority="51"/>
+    <w:lsdException w:name="Grid Table 7 Colorful Accent 4" w:uiPriority="52"/>
+    <w:lsdException w:name="Grid Table 1 Light Accent 5" w:uiPriority="46"/>
+    <w:lsdException w:name="Grid Table 2 Accent 5" w:uiPriority="47"/>
+    <w:lsdException w:name="Grid Table 3 Accent 5" w:uiPriority="48"/>
+    <w:lsdException w:name="Grid Table 4 Accent 5" w:uiPriority="49"/>
+    <w:lsdException w:name="Grid Table 5 Dark Accent 5" w:uiPriority="50"/>
+    <w:lsdException w:name="Grid Table 6 Colorful Accent 5" w:uiPriority="51"/>
+    <w:lsdException w:name="Grid Table 7 Colorful Accent 5" w:uiPriority="52"/>
+    <w:lsdException w:name="Grid Table 1 Light Accent 6" w:uiPriority="46"/>
+    <w:lsdException w:name="Grid Table 2 Accent 6" w:uiPriority="47"/>
+    <w:lsdException w:name="Grid Table 3 Accent 6" w:uiPriority="48"/>
+    <w:lsdException w:name="Grid Table 4 Accent 6" w:uiPriority="49"/>
+    <w:lsdException w:name="Grid Table 5 Dark Accent 6" w:uiPriority="50"/>
+    <w:lsdException w:name="Grid Table 6 Colorful Accent 6" w:uiPriority="51"/>
+    <w:lsdException w:name="Grid Table 7 Colorful Accent 6" w:uiPriority="52"/>
+    <w:lsdException w:name="List Table 1 Light" w:uiPriority="46"/>
+    <w:lsdException w:name="List Table 2" w:uiPriority="47"/>
+    <w:lsdException w:name="List Table 3" w:uiPriority="48"/>
+    <w:lsdException w:name="List Table 4" w:uiPriority="49"/>
+    <w:lsdException w:name="List Table 5 Dark" w:uiPriority="50"/>
+    <w:lsdException w:name="List Table 6 Colorful" w:uiPriority="51"/>
+    <w:lsdException w:name="List Table 7 Colorful" w:uiPriority="52"/>
+    <w:lsdException w:name="List Table 1 Light Accent 1" w:uiPriority="46"/>
+    <w:lsdException w:name="List Table 2 Accent 1" w:uiPriority="47"/>
+    <w:lsdException w:name="List Table 3 Accent 1" w:uiPriority="48"/>
+    <w:lsdException w:name="List Table 4 Accent 1" w:uiPriority="49"/>
+    <w:lsdException w:name="List Table 5 Dark Accent 1" w:uiPriority="50"/>
+    <w:lsdException w:name="List Table 6 Colorful Accent 1" w:uiPriority="51"/>
+    <w:lsdException w:name="List Table 7 Colorful Accent 1" w:uiPriority="52"/>
+    <w:lsdException w:name="List Table 1 Light Accent 2" w:uiPriority="46"/>
+    <w:lsdException w:name="List Table 2 Accent 2" w:uiPriority="47"/>
+    <w:lsdException w:name="List Table 3 Accent 2" w:uiPriority="48"/>
+    <w:lsdException w:name="List Table 4 Accent 2" w:uiPriority="49"/>
+    <w:lsdException w:name="List Table 5 Dark Accent 2" w:uiPriority="50"/>
+    <w:lsdException w:name="List Table 6 Colorful Accent 2" w:uiPriority="51"/>
+    <w:lsdException w:name="List Table 7 Colorful Accent 2" w:uiPriority="52"/>
+    <w:lsdException w:name="List Table 1 Light Accent 3" w:uiPriority="46"/>
+    <w:lsdException w:name="List Table 2 Accent 3" w:uiPriority="47"/>
+    <w:lsdException w:name="List Table 3 Accent 3" w:uiPriority="48"/>
+    <w:lsdException w:name="List Table 4 Accent 3" w:uiPriority="49"/>
+    <w:lsdException w:name="List Table 5 Dark Accent 3" w:uiPriority="50"/>
+    <w:lsdException w:name="List Table 6 Colorful Accent 3" w:uiPriority="51"/>
+    <w:lsdException w:name="List Table 7 Colorful Accent 3" w:uiPriority="52"/>
+    <w:lsdException w:name="List Table 1 Light Accent 4" w:uiPriority="46"/>
+    <w:lsdException w:name="List Table 2 Accent 4" w:uiPriority="47"/>
+    <w:lsdException w:name="List Table 3 Accent 4" w:uiPriority="48"/>
+    <w:lsdException w:name="List Table 4 Accent 4" w:uiPriority="49"/>
+    <w:lsdException w:name="List Table 5 Dark Accent 4" w:uiPriority="50"/>
+    <w:lsdException w:name="List Table 6 Colorful Accent 4" w:uiPriority="51"/>
+    <w:lsdException w:name="List Table 7 Colorful Accent 4" w:uiPriority="52"/>
+    <w:lsdException w:name="List Table 1 Light Accent 5" w:uiPriority="46"/>
+    <w:lsdException w:name="List Table 2 Accent 5" w:uiPriority="47"/>
+    <w:lsdException w:name="List Table 3 Accent 5" w:uiPriority="48"/>
+    <w:lsdException w:name="List Table 4 Accent 5" w:uiPriority="49"/>
+    <w:lsdException w:name="List Table 5 Dark Accent 5" w:uiPriority="50"/>
+    <w:lsdException w:name="List Table 6 Colorful Accent 5" w:uiPriority="51"/>
+    <w:lsdException w:name="List Table 7 Colorful Accent 5" w:uiPriority="52"/>
+    <w:lsdException w:name="List Table 1 Light Accent 6" w:uiPriority="46"/>
+    <w:lsdException w:name="List Table 2 Accent 6" w:uiPriority="47"/>
+    <w:lsdException w:name="List Table 3 Accent 6" w:uiPriority="48"/>
+    <w:lsdException w:name="List Table 4 Accent 6" w:uiPriority="49"/>
+    <w:lsdException w:name="List Table 5 Dark Accent 6" w:uiPriority="50"/>
+    <w:lsdException w:name="List Table 6 Colorful Accent 6" w:uiPriority="51"/>
+    <w:lsdException w:name="List Table 7 Colorful Accent 6" w:uiPriority="52"/>
   </w:latentStyles>
   <w:style w:type="paragraph" w:default="1" w:styleId="Normal">
     <w:name w:val="Normal"/>
@@ -4662,7 +5796,6 @@
     <w:uiPriority w:val="99"/>
     <w:semiHidden/>
     <w:unhideWhenUsed/>
-    <w:qFormat/>
     <w:tblPr>
       <w:tblInd w:w="0" w:type="dxa"/>
       <w:tblCellMar>

</xml_diff>